<commit_message>
Formatting and add page number
</commit_message>
<xml_diff>
--- a/docs/Developer Guide_BetterFormat.docx
+++ b/docs/Developer Guide_BetterFormat.docx
@@ -49,7 +49,7 @@
           <w:lang w:val="en-SG" w:eastAsia="en-SG"/>
         </w:rPr>
       </w:pPr>
-      <w:hyperlink r:id="rId6" w:anchor="introduction" w:history="1">
+      <w:hyperlink r:id="rId8" w:anchor="introduction" w:history="1">
         <w:r>
           <w:rPr>
             <w:rFonts w:ascii="Segoe UI" w:eastAsia="Times New Roman" w:hAnsi="Segoe UI" w:cs="Segoe UI"/>
@@ -78,7 +78,7 @@
           <w:lang w:val="en-SG" w:eastAsia="en-SG"/>
         </w:rPr>
       </w:pPr>
-      <w:hyperlink r:id="rId7" w:anchor="setting-up" w:history="1">
+      <w:hyperlink r:id="rId9" w:anchor="setting-up" w:history="1">
         <w:r>
           <w:rPr>
             <w:rFonts w:ascii="Segoe UI" w:eastAsia="Times New Roman" w:hAnsi="Segoe UI" w:cs="Segoe UI"/>
@@ -107,7 +107,7 @@
           <w:lang w:val="en-SG" w:eastAsia="en-SG"/>
         </w:rPr>
       </w:pPr>
-      <w:hyperlink r:id="rId8" w:anchor="design" w:history="1">
+      <w:hyperlink r:id="rId10" w:anchor="design" w:history="1">
         <w:r>
           <w:rPr>
             <w:rFonts w:ascii="Segoe UI" w:eastAsia="Times New Roman" w:hAnsi="Segoe UI" w:cs="Segoe UI"/>
@@ -136,7 +136,7 @@
           <w:lang w:val="en-SG" w:eastAsia="en-SG"/>
         </w:rPr>
       </w:pPr>
-      <w:hyperlink r:id="rId9" w:anchor="architecture" w:history="1">
+      <w:hyperlink r:id="rId11" w:anchor="architecture" w:history="1">
         <w:r>
           <w:rPr>
             <w:rFonts w:ascii="Segoe UI" w:eastAsia="Times New Roman" w:hAnsi="Segoe UI" w:cs="Segoe UI"/>
@@ -165,7 +165,7 @@
           <w:lang w:val="en-SG" w:eastAsia="en-SG"/>
         </w:rPr>
       </w:pPr>
-      <w:hyperlink r:id="rId10" w:anchor="ui-component" w:history="1">
+      <w:hyperlink r:id="rId12" w:anchor="ui-component" w:history="1">
         <w:r>
           <w:rPr>
             <w:rFonts w:ascii="Segoe UI" w:eastAsia="Times New Roman" w:hAnsi="Segoe UI" w:cs="Segoe UI"/>
@@ -194,7 +194,7 @@
           <w:lang w:val="en-SG" w:eastAsia="en-SG"/>
         </w:rPr>
       </w:pPr>
-      <w:hyperlink r:id="rId11" w:anchor="logic-component" w:history="1">
+      <w:hyperlink r:id="rId13" w:anchor="logic-component" w:history="1">
         <w:r>
           <w:rPr>
             <w:rFonts w:ascii="Segoe UI" w:eastAsia="Times New Roman" w:hAnsi="Segoe UI" w:cs="Segoe UI"/>
@@ -223,7 +223,7 @@
           <w:lang w:val="en-SG" w:eastAsia="en-SG"/>
         </w:rPr>
       </w:pPr>
-      <w:hyperlink r:id="rId12" w:anchor="model-component" w:history="1">
+      <w:hyperlink r:id="rId14" w:anchor="model-component" w:history="1">
         <w:r>
           <w:rPr>
             <w:rFonts w:ascii="Segoe UI" w:eastAsia="Times New Roman" w:hAnsi="Segoe UI" w:cs="Segoe UI"/>
@@ -252,7 +252,7 @@
           <w:lang w:val="en-SG" w:eastAsia="en-SG"/>
         </w:rPr>
       </w:pPr>
-      <w:hyperlink r:id="rId13" w:anchor="storage-component" w:history="1">
+      <w:hyperlink r:id="rId15" w:anchor="storage-component" w:history="1">
         <w:r>
           <w:rPr>
             <w:rFonts w:ascii="Segoe UI" w:eastAsia="Times New Roman" w:hAnsi="Segoe UI" w:cs="Segoe UI"/>
@@ -281,7 +281,7 @@
           <w:lang w:val="en-SG" w:eastAsia="en-SG"/>
         </w:rPr>
       </w:pPr>
-      <w:hyperlink r:id="rId14" w:anchor="common-classes" w:history="1">
+      <w:hyperlink r:id="rId16" w:anchor="common-classes" w:history="1">
         <w:r>
           <w:rPr>
             <w:rFonts w:ascii="Segoe UI" w:eastAsia="Times New Roman" w:hAnsi="Segoe UI" w:cs="Segoe UI"/>
@@ -310,7 +310,7 @@
           <w:lang w:val="en-SG" w:eastAsia="en-SG"/>
         </w:rPr>
       </w:pPr>
-      <w:hyperlink r:id="rId15" w:anchor="implementation" w:history="1">
+      <w:hyperlink r:id="rId17" w:anchor="implementation" w:history="1">
         <w:r>
           <w:rPr>
             <w:rFonts w:ascii="Segoe UI" w:eastAsia="Times New Roman" w:hAnsi="Segoe UI" w:cs="Segoe UI"/>
@@ -339,7 +339,7 @@
           <w:lang w:val="en-SG" w:eastAsia="en-SG"/>
         </w:rPr>
       </w:pPr>
-      <w:hyperlink r:id="rId16" w:anchor="logging" w:history="1">
+      <w:hyperlink r:id="rId18" w:anchor="logging" w:history="1">
         <w:r>
           <w:rPr>
             <w:rFonts w:ascii="Segoe UI" w:eastAsia="Times New Roman" w:hAnsi="Segoe UI" w:cs="Segoe UI"/>
@@ -368,7 +368,7 @@
           <w:lang w:val="en-SG" w:eastAsia="en-SG"/>
         </w:rPr>
       </w:pPr>
-      <w:hyperlink r:id="rId17" w:anchor="configuration" w:history="1">
+      <w:hyperlink r:id="rId19" w:anchor="configuration" w:history="1">
         <w:r>
           <w:rPr>
             <w:rFonts w:ascii="Segoe UI" w:eastAsia="Times New Roman" w:hAnsi="Segoe UI" w:cs="Segoe UI"/>
@@ -397,7 +397,7 @@
           <w:lang w:val="en-SG" w:eastAsia="en-SG"/>
         </w:rPr>
       </w:pPr>
-      <w:hyperlink r:id="rId18" w:anchor="testing" w:history="1">
+      <w:hyperlink r:id="rId20" w:anchor="testing" w:history="1">
         <w:r>
           <w:rPr>
             <w:rFonts w:ascii="Segoe UI" w:eastAsia="Times New Roman" w:hAnsi="Segoe UI" w:cs="Segoe UI"/>
@@ -426,7 +426,7 @@
           <w:lang w:val="en-SG" w:eastAsia="en-SG"/>
         </w:rPr>
       </w:pPr>
-      <w:hyperlink r:id="rId19" w:anchor="dev-ops" w:history="1">
+      <w:hyperlink r:id="rId21" w:anchor="dev-ops" w:history="1">
         <w:r>
           <w:rPr>
             <w:rFonts w:ascii="Segoe UI" w:eastAsia="Times New Roman" w:hAnsi="Segoe UI" w:cs="Segoe UI"/>
@@ -455,7 +455,7 @@
           <w:lang w:val="en-SG" w:eastAsia="en-SG"/>
         </w:rPr>
       </w:pPr>
-      <w:hyperlink r:id="rId20" w:anchor="build-automation" w:history="1">
+      <w:hyperlink r:id="rId22" w:anchor="build-automation" w:history="1">
         <w:r>
           <w:rPr>
             <w:rFonts w:ascii="Segoe UI" w:eastAsia="Times New Roman" w:hAnsi="Segoe UI" w:cs="Segoe UI"/>
@@ -484,7 +484,7 @@
           <w:lang w:val="en-SG" w:eastAsia="en-SG"/>
         </w:rPr>
       </w:pPr>
-      <w:hyperlink r:id="rId21" w:anchor="continuous-integration" w:history="1">
+      <w:hyperlink r:id="rId23" w:anchor="continuous-integration" w:history="1">
         <w:r>
           <w:rPr>
             <w:rFonts w:ascii="Segoe UI" w:eastAsia="Times New Roman" w:hAnsi="Segoe UI" w:cs="Segoe UI"/>
@@ -513,7 +513,7 @@
           <w:lang w:val="en-SG" w:eastAsia="en-SG"/>
         </w:rPr>
       </w:pPr>
-      <w:hyperlink r:id="rId22" w:anchor="making-a-release" w:history="1">
+      <w:hyperlink r:id="rId24" w:anchor="making-a-release" w:history="1">
         <w:r>
           <w:rPr>
             <w:rFonts w:ascii="Segoe UI" w:eastAsia="Times New Roman" w:hAnsi="Segoe UI" w:cs="Segoe UI"/>
@@ -542,7 +542,7 @@
           <w:lang w:val="en-SG" w:eastAsia="en-SG"/>
         </w:rPr>
       </w:pPr>
-      <w:hyperlink r:id="rId23" w:anchor="appendix-a--user-stories" w:history="1">
+      <w:hyperlink r:id="rId25" w:anchor="appendix-a--user-stories" w:history="1">
         <w:r>
           <w:rPr>
             <w:rFonts w:ascii="Segoe UI" w:eastAsia="Times New Roman" w:hAnsi="Segoe UI" w:cs="Segoe UI"/>
@@ -571,7 +571,7 @@
           <w:lang w:val="en-SG" w:eastAsia="en-SG"/>
         </w:rPr>
       </w:pPr>
-      <w:hyperlink r:id="rId24" w:anchor="appendix-b--use-cases" w:history="1">
+      <w:hyperlink r:id="rId26" w:anchor="appendix-b--use-cases" w:history="1">
         <w:r>
           <w:rPr>
             <w:rFonts w:ascii="Segoe UI" w:eastAsia="Times New Roman" w:hAnsi="Segoe UI" w:cs="Segoe UI"/>
@@ -600,7 +600,7 @@
           <w:lang w:val="en-SG" w:eastAsia="en-SG"/>
         </w:rPr>
       </w:pPr>
-      <w:hyperlink r:id="rId25" w:anchor="appendix-c--non-functional-requirements" w:history="1">
+      <w:hyperlink r:id="rId27" w:anchor="appendix-c--non-functional-requirements" w:history="1">
         <w:r>
           <w:rPr>
             <w:rFonts w:ascii="Segoe UI" w:eastAsia="Times New Roman" w:hAnsi="Segoe UI" w:cs="Segoe UI"/>
@@ -653,7 +653,7 @@
           <w:lang w:val="en-SG" w:eastAsia="en-SG"/>
         </w:rPr>
       </w:pPr>
-      <w:hyperlink r:id="rId26" w:anchor="appendix-d--glossary" w:history="1">
+      <w:hyperlink r:id="rId28" w:anchor="appendix-d--glossary" w:history="1">
         <w:r>
           <w:rPr>
             <w:rFonts w:ascii="Segoe UI" w:eastAsia="Times New Roman" w:hAnsi="Segoe UI" w:cs="Segoe UI"/>
@@ -682,7 +682,7 @@
           <w:lang w:val="en-SG" w:eastAsia="en-SG"/>
         </w:rPr>
       </w:pPr>
-      <w:hyperlink r:id="rId27" w:anchor="appendix-e-product-survey" w:history="1">
+      <w:hyperlink r:id="rId29" w:anchor="appendix-e-product-survey" w:history="1">
         <w:r>
           <w:rPr>
             <w:rFonts w:ascii="Segoe UI" w:eastAsia="Times New Roman" w:hAnsi="Segoe UI" w:cs="Segoe UI"/>
@@ -1169,7 +1169,7 @@
         </w:rPr>
         <w:t> plugin for Eclipse (Do the steps 2 onwards given in </w:t>
       </w:r>
-      <w:hyperlink r:id="rId28" w:anchor="for-the-ambitious" w:history="1">
+      <w:hyperlink r:id="rId30" w:anchor="for-the-ambitious" w:history="1">
         <w:r>
           <w:rPr>
             <w:rFonts w:ascii="Segoe UI" w:eastAsia="Times New Roman" w:hAnsi="Segoe UI" w:cs="Segoe UI"/>
@@ -1801,7 +1801,14 @@
           <w:lang w:val="en-SG" w:eastAsia="en-SG"/>
         </w:rPr>
       </w:pPr>
-      <w:r>
+    </w:p>
+    <w:p>
+      <w:pPr>
+        <w:pBdr>
+          <w:bottom w:val="single" w:sz="6" w:space="4" w:color="EEEEEE"/>
+        </w:pBdr>
+        <w:spacing w:before="360" w:after="240" w:line="240" w:lineRule="auto"/>
+        <w:outlineLvl w:val="1"/>
         <w:rPr>
           <w:rFonts w:ascii="Segoe UI" w:eastAsia="Times New Roman" w:hAnsi="Segoe UI" w:cs="Segoe UI"/>
           <w:b/>
@@ -1811,6 +1818,90 @@
           <w:szCs w:val="32"/>
           <w:lang w:val="en-SG" w:eastAsia="en-SG"/>
         </w:rPr>
+      </w:pPr>
+    </w:p>
+    <w:p>
+      <w:pPr>
+        <w:pBdr>
+          <w:bottom w:val="single" w:sz="6" w:space="4" w:color="EEEEEE"/>
+        </w:pBdr>
+        <w:spacing w:before="360" w:after="240" w:line="240" w:lineRule="auto"/>
+        <w:outlineLvl w:val="1"/>
+        <w:rPr>
+          <w:rFonts w:ascii="Segoe UI" w:eastAsia="Times New Roman" w:hAnsi="Segoe UI" w:cs="Segoe UI"/>
+          <w:b/>
+          <w:bCs/>
+          <w:color w:val="333333"/>
+          <w:sz w:val="32"/>
+          <w:szCs w:val="32"/>
+          <w:lang w:val="en-SG" w:eastAsia="en-SG"/>
+        </w:rPr>
+      </w:pPr>
+    </w:p>
+    <w:p>
+      <w:pPr>
+        <w:pBdr>
+          <w:bottom w:val="single" w:sz="6" w:space="4" w:color="EEEEEE"/>
+        </w:pBdr>
+        <w:spacing w:before="360" w:after="240" w:line="240" w:lineRule="auto"/>
+        <w:outlineLvl w:val="1"/>
+        <w:rPr>
+          <w:rFonts w:ascii="Segoe UI" w:eastAsia="Times New Roman" w:hAnsi="Segoe UI" w:cs="Segoe UI"/>
+          <w:b/>
+          <w:bCs/>
+          <w:color w:val="333333"/>
+          <w:sz w:val="32"/>
+          <w:szCs w:val="32"/>
+          <w:lang w:val="en-SG" w:eastAsia="en-SG"/>
+        </w:rPr>
+      </w:pPr>
+    </w:p>
+    <w:p>
+      <w:pPr>
+        <w:pBdr>
+          <w:bottom w:val="single" w:sz="6" w:space="4" w:color="EEEEEE"/>
+        </w:pBdr>
+        <w:spacing w:before="360" w:after="240" w:line="240" w:lineRule="auto"/>
+        <w:outlineLvl w:val="1"/>
+        <w:rPr>
+          <w:rFonts w:ascii="Segoe UI" w:eastAsia="Times New Roman" w:hAnsi="Segoe UI" w:cs="Segoe UI"/>
+          <w:b/>
+          <w:bCs/>
+          <w:color w:val="333333"/>
+          <w:sz w:val="32"/>
+          <w:szCs w:val="32"/>
+          <w:lang w:val="en-SG" w:eastAsia="en-SG"/>
+        </w:rPr>
+      </w:pPr>
+    </w:p>
+    <w:p>
+      <w:pPr>
+        <w:pBdr>
+          <w:bottom w:val="single" w:sz="6" w:space="4" w:color="EEEEEE"/>
+        </w:pBdr>
+        <w:spacing w:before="360" w:after="240" w:line="240" w:lineRule="auto"/>
+        <w:outlineLvl w:val="1"/>
+        <w:rPr>
+          <w:rFonts w:ascii="Segoe UI" w:eastAsia="Times New Roman" w:hAnsi="Segoe UI" w:cs="Segoe UI"/>
+          <w:b/>
+          <w:bCs/>
+          <w:color w:val="333333"/>
+          <w:sz w:val="32"/>
+          <w:szCs w:val="32"/>
+          <w:lang w:val="en-SG" w:eastAsia="en-SG"/>
+        </w:rPr>
+      </w:pPr>
+      <w:r>
+        <w:rPr>
+          <w:rFonts w:ascii="Segoe UI" w:eastAsia="Times New Roman" w:hAnsi="Segoe UI" w:cs="Segoe UI"/>
+          <w:b/>
+          <w:bCs/>
+          <w:color w:val="333333"/>
+          <w:sz w:val="32"/>
+          <w:szCs w:val="32"/>
+          <w:lang w:val="en-SG" w:eastAsia="en-SG"/>
+        </w:rPr>
+        <w:lastRenderedPageBreak/>
         <w:t>Design</w:t>
       </w:r>
     </w:p>
@@ -1861,13 +1952,12 @@
           <w:szCs w:val="21"/>
           <w:lang w:val="en-SG" w:eastAsia="en-SG"/>
         </w:rPr>
-        <w:lastRenderedPageBreak/>
         <w:drawing>
           <wp:inline distT="0" distB="0" distL="0" distR="0">
             <wp:extent cx="5715000" cy="1897380"/>
             <wp:effectExtent l="0" t="0" r="0" b="0"/>
             <wp:docPr id="9" name="Picture 9" descr="https://github.com/CS2103AUG2016-W13-C4/main/raw/master/docs/images/ArchitectureDiagram.png">
-              <a:hlinkClick xmlns:a="http://schemas.openxmlformats.org/drawingml/2006/main" r:id="rId29" tgtFrame="&quot;_blank&quot;"/>
+              <a:hlinkClick xmlns:a="http://schemas.openxmlformats.org/drawingml/2006/main" r:id="rId31" tgtFrame="&quot;_blank&quot;"/>
             </wp:docPr>
             <wp:cNvGraphicFramePr>
               <a:graphicFrameLocks xmlns:a="http://schemas.openxmlformats.org/drawingml/2006/main" noChangeAspect="1"/>
@@ -1877,14 +1967,14 @@
                 <pic:pic xmlns:pic="http://schemas.openxmlformats.org/drawingml/2006/picture">
                   <pic:nvPicPr>
                     <pic:cNvPr id="0" name="Picture 1" descr="https://github.com/CS2103AUG2016-W13-C4/main/raw/master/docs/images/ArchitectureDiagram.png">
-                      <a:hlinkClick r:id="rId29" tgtFrame="&quot;_blank&quot;"/>
+                      <a:hlinkClick r:id="rId31" tgtFrame="&quot;_blank&quot;"/>
                     </pic:cNvPr>
                     <pic:cNvPicPr>
                       <a:picLocks noChangeAspect="1" noChangeArrowheads="1"/>
                     </pic:cNvPicPr>
                   </pic:nvPicPr>
                   <pic:blipFill>
-                    <a:blip r:embed="rId30">
+                    <a:blip r:embed="rId32">
                       <a:extLst>
                         <a:ext uri="{28A0092B-C50C-407E-A947-70E740481C1C}">
                           <a14:useLocalDpi xmlns:a14="http://schemas.microsoft.com/office/drawing/2010/main" val="0"/>
@@ -2165,7 +2255,7 @@
           <w:lang w:val="en-SG" w:eastAsia="en-SG"/>
         </w:rPr>
       </w:pPr>
-      <w:hyperlink r:id="rId31" w:anchor="common-classes" w:history="1">
+      <w:hyperlink r:id="rId33" w:anchor="common-classes" w:history="1">
         <w:r>
           <w:rPr>
             <w:rFonts w:ascii="Consolas" w:eastAsia="Times New Roman" w:hAnsi="Consolas" w:cs="Courier New"/>
@@ -2239,7 +2329,7 @@
         </w:rPr>
         <w:t xml:space="preserve"> This class (written using </w:t>
       </w:r>
-      <w:hyperlink r:id="rId32" w:history="1">
+      <w:hyperlink r:id="rId34" w:history="1">
         <w:r>
           <w:rPr>
             <w:rFonts w:ascii="Segoe UI" w:eastAsia="Times New Roman" w:hAnsi="Segoe UI" w:cs="Segoe UI"/>
@@ -2372,7 +2462,7 @@
           <w:lang w:val="en-SG" w:eastAsia="en-SG"/>
         </w:rPr>
       </w:pPr>
-      <w:hyperlink r:id="rId33" w:anchor="ui-component" w:history="1">
+      <w:hyperlink r:id="rId35" w:anchor="ui-component" w:history="1">
         <w:r>
           <w:rPr>
             <w:rFonts w:ascii="Consolas" w:eastAsia="Times New Roman" w:hAnsi="Consolas" w:cs="Courier New"/>
@@ -2412,7 +2502,7 @@
           <w:lang w:val="en-SG" w:eastAsia="en-SG"/>
         </w:rPr>
       </w:pPr>
-      <w:hyperlink r:id="rId34" w:anchor="logic-component" w:history="1">
+      <w:hyperlink r:id="rId36" w:anchor="logic-component" w:history="1">
         <w:r>
           <w:rPr>
             <w:rFonts w:ascii="Consolas" w:eastAsia="Times New Roman" w:hAnsi="Consolas" w:cs="Courier New"/>
@@ -2452,7 +2542,7 @@
           <w:lang w:val="en-SG" w:eastAsia="en-SG"/>
         </w:rPr>
       </w:pPr>
-      <w:hyperlink r:id="rId35" w:anchor="model-component" w:history="1">
+      <w:hyperlink r:id="rId37" w:anchor="model-component" w:history="1">
         <w:r>
           <w:rPr>
             <w:rFonts w:ascii="Consolas" w:eastAsia="Times New Roman" w:hAnsi="Consolas" w:cs="Courier New"/>
@@ -2492,7 +2582,7 @@
           <w:lang w:val="en-SG" w:eastAsia="en-SG"/>
         </w:rPr>
       </w:pPr>
-      <w:hyperlink r:id="rId36" w:anchor="storage-component" w:history="1">
+      <w:hyperlink r:id="rId38" w:anchor="storage-component" w:history="1">
         <w:r>
           <w:rPr>
             <w:rFonts w:ascii="Consolas" w:eastAsia="Times New Roman" w:hAnsi="Consolas" w:cs="Courier New"/>
@@ -2684,6 +2774,7 @@
           <w:szCs w:val="21"/>
           <w:lang w:val="en-SG" w:eastAsia="en-SG"/>
         </w:rPr>
+        <w:lastRenderedPageBreak/>
         <w:t>For example, the </w:t>
       </w:r>
       <w:r>
@@ -2767,7 +2858,6 @@
           <w:szCs w:val="21"/>
           <w:lang w:val="en-SG" w:eastAsia="en-SG"/>
         </w:rPr>
-        <w:lastRenderedPageBreak/>
         <w:drawing>
           <wp:anchor distT="0" distB="0" distL="114300" distR="114300" simplePos="0" relativeHeight="251658240" behindDoc="0" locked="0" layoutInCell="1" allowOverlap="1">
             <wp:simplePos x="0" y="0"/>
@@ -2793,7 +2883,7 @@
               </wp:wrapPolygon>
             </wp:wrapThrough>
             <wp:docPr id="8" name="Picture 8" descr="https://github.com/CS2103AUG2016-W13-C4/main/raw/master/docs/images/NewLogicDiagram.png">
-              <a:hlinkClick xmlns:a="http://schemas.openxmlformats.org/drawingml/2006/main" r:id="rId37" tgtFrame="&quot;_blank&quot;"/>
+              <a:hlinkClick xmlns:a="http://schemas.openxmlformats.org/drawingml/2006/main" r:id="rId39" tgtFrame="&quot;_blank&quot;"/>
             </wp:docPr>
             <wp:cNvGraphicFramePr>
               <a:graphicFrameLocks xmlns:a="http://schemas.openxmlformats.org/drawingml/2006/main" noChangeAspect="1"/>
@@ -2803,14 +2893,14 @@
                 <pic:pic xmlns:pic="http://schemas.openxmlformats.org/drawingml/2006/picture">
                   <pic:nvPicPr>
                     <pic:cNvPr id="0" name="Picture 2" descr="https://github.com/CS2103AUG2016-W13-C4/main/raw/master/docs/images/NewLogicDiagram.png">
-                      <a:hlinkClick r:id="rId37" tgtFrame="&quot;_blank&quot;"/>
+                      <a:hlinkClick r:id="rId39" tgtFrame="&quot;_blank&quot;"/>
                     </pic:cNvPr>
                     <pic:cNvPicPr>
                       <a:picLocks noChangeAspect="1" noChangeArrowheads="1"/>
                     </pic:cNvPicPr>
                   </pic:nvPicPr>
                   <pic:blipFill>
-                    <a:blip r:embed="rId38" cstate="print">
+                    <a:blip r:embed="rId40" cstate="print">
                       <a:extLst>
                         <a:ext uri="{28A0092B-C50C-407E-A947-70E740481C1C}">
                           <a14:useLocalDpi xmlns:a14="http://schemas.microsoft.com/office/drawing/2010/main" val="0"/>
@@ -2977,7 +3067,7 @@
               </wp:wrapPolygon>
             </wp:wrapTight>
             <wp:docPr id="7" name="Picture 7" descr="https://github.com/CS2103AUG2016-W13-C4/main/raw/master/docs/images/SDForDeleteTaskFinal.png">
-              <a:hlinkClick xmlns:a="http://schemas.openxmlformats.org/drawingml/2006/main" r:id="rId39" tgtFrame="&quot;_blank&quot;"/>
+              <a:hlinkClick xmlns:a="http://schemas.openxmlformats.org/drawingml/2006/main" r:id="rId41" tgtFrame="&quot;_blank&quot;"/>
             </wp:docPr>
             <wp:cNvGraphicFramePr>
               <a:graphicFrameLocks xmlns:a="http://schemas.openxmlformats.org/drawingml/2006/main" noChangeAspect="1"/>
@@ -2987,14 +3077,14 @@
                 <pic:pic xmlns:pic="http://schemas.openxmlformats.org/drawingml/2006/picture">
                   <pic:nvPicPr>
                     <pic:cNvPr id="0" name="Picture 3" descr="https://github.com/CS2103AUG2016-W13-C4/main/raw/master/docs/images/SDForDeleteTaskFinal.png">
-                      <a:hlinkClick r:id="rId39" tgtFrame="&quot;_blank&quot;"/>
+                      <a:hlinkClick r:id="rId41" tgtFrame="&quot;_blank&quot;"/>
                     </pic:cNvPr>
                     <pic:cNvPicPr>
                       <a:picLocks noChangeAspect="1" noChangeArrowheads="1"/>
                     </pic:cNvPicPr>
                   </pic:nvPicPr>
                   <pic:blipFill>
-                    <a:blip r:embed="rId40" cstate="print">
+                    <a:blip r:embed="rId42" cstate="print">
                       <a:extLst>
                         <a:ext uri="{28A0092B-C50C-407E-A947-70E740481C1C}">
                           <a14:useLocalDpi xmlns:a14="http://schemas.microsoft.com/office/drawing/2010/main" val="0"/>
@@ -3101,6 +3191,7 @@
           <w:szCs w:val="21"/>
           <w:lang w:val="en-SG" w:eastAsia="en-SG"/>
         </w:rPr>
+        <w:lastRenderedPageBreak/>
         <w:t>Note how the </w:t>
       </w:r>
       <w:r>
@@ -3183,7 +3274,6 @@
           <w:szCs w:val="21"/>
           <w:lang w:val="en-SG" w:eastAsia="en-SG"/>
         </w:rPr>
-        <w:lastRenderedPageBreak/>
         <w:t>The diagram below shows how the </w:t>
       </w:r>
       <w:proofErr w:type="spellStart"/>
@@ -3234,7 +3324,7 @@
             <wp:extent cx="6195060" cy="1734617"/>
             <wp:effectExtent l="0" t="0" r="0" b="0"/>
             <wp:docPr id="6" name="Picture 6" descr="https://github.com/CS2103AUG2016-W13-C4/main/raw/master/docs/images/SDForDeleteTaskEventHandlingFinal.png">
-              <a:hlinkClick xmlns:a="http://schemas.openxmlformats.org/drawingml/2006/main" r:id="rId41" tgtFrame="&quot;_blank&quot;"/>
+              <a:hlinkClick xmlns:a="http://schemas.openxmlformats.org/drawingml/2006/main" r:id="rId43" tgtFrame="&quot;_blank&quot;"/>
             </wp:docPr>
             <wp:cNvGraphicFramePr>
               <a:graphicFrameLocks xmlns:a="http://schemas.openxmlformats.org/drawingml/2006/main" noChangeAspect="1"/>
@@ -3244,14 +3334,14 @@
                 <pic:pic xmlns:pic="http://schemas.openxmlformats.org/drawingml/2006/picture">
                   <pic:nvPicPr>
                     <pic:cNvPr id="0" name="Picture 4" descr="https://github.com/CS2103AUG2016-W13-C4/main/raw/master/docs/images/SDForDeleteTaskEventHandlingFinal.png">
-                      <a:hlinkClick r:id="rId41" tgtFrame="&quot;_blank&quot;"/>
+                      <a:hlinkClick r:id="rId43" tgtFrame="&quot;_blank&quot;"/>
                     </pic:cNvPr>
                     <pic:cNvPicPr>
                       <a:picLocks noChangeAspect="1" noChangeArrowheads="1"/>
                     </pic:cNvPicPr>
                   </pic:nvPicPr>
                   <pic:blipFill>
-                    <a:blip r:embed="rId42" cstate="print">
+                    <a:blip r:embed="rId44" cstate="print">
                       <a:extLst>
                         <a:ext uri="{28A0092B-C50C-407E-A947-70E740481C1C}">
                           <a14:useLocalDpi xmlns:a14="http://schemas.microsoft.com/office/drawing/2010/main" val="0"/>
@@ -3507,7 +3597,11 @@
           <w:lang w:val="en-SG" w:eastAsia="en-SG"/>
         </w:rPr>
       </w:pPr>
-      <w:r>
+    </w:p>
+    <w:p>
+      <w:pPr>
+        <w:spacing w:before="360" w:after="240" w:line="240" w:lineRule="auto"/>
+        <w:outlineLvl w:val="2"/>
         <w:rPr>
           <w:rFonts w:ascii="Segoe UI" w:eastAsia="Times New Roman" w:hAnsi="Segoe UI" w:cs="Segoe UI"/>
           <w:b/>
@@ -3517,6 +3611,138 @@
           <w:szCs w:val="26"/>
           <w:lang w:val="en-SG" w:eastAsia="en-SG"/>
         </w:rPr>
+      </w:pPr>
+    </w:p>
+    <w:p>
+      <w:pPr>
+        <w:spacing w:before="360" w:after="240" w:line="240" w:lineRule="auto"/>
+        <w:outlineLvl w:val="2"/>
+        <w:rPr>
+          <w:rFonts w:ascii="Segoe UI" w:eastAsia="Times New Roman" w:hAnsi="Segoe UI" w:cs="Segoe UI"/>
+          <w:b/>
+          <w:bCs/>
+          <w:color w:val="333333"/>
+          <w:sz w:val="26"/>
+          <w:szCs w:val="26"/>
+          <w:lang w:val="en-SG" w:eastAsia="en-SG"/>
+        </w:rPr>
+      </w:pPr>
+    </w:p>
+    <w:p>
+      <w:pPr>
+        <w:spacing w:before="360" w:after="240" w:line="240" w:lineRule="auto"/>
+        <w:outlineLvl w:val="2"/>
+        <w:rPr>
+          <w:rFonts w:ascii="Segoe UI" w:eastAsia="Times New Roman" w:hAnsi="Segoe UI" w:cs="Segoe UI"/>
+          <w:b/>
+          <w:bCs/>
+          <w:color w:val="333333"/>
+          <w:sz w:val="26"/>
+          <w:szCs w:val="26"/>
+          <w:lang w:val="en-SG" w:eastAsia="en-SG"/>
+        </w:rPr>
+      </w:pPr>
+    </w:p>
+    <w:p>
+      <w:pPr>
+        <w:spacing w:before="360" w:after="240" w:line="240" w:lineRule="auto"/>
+        <w:outlineLvl w:val="2"/>
+        <w:rPr>
+          <w:rFonts w:ascii="Segoe UI" w:eastAsia="Times New Roman" w:hAnsi="Segoe UI" w:cs="Segoe UI"/>
+          <w:b/>
+          <w:bCs/>
+          <w:color w:val="333333"/>
+          <w:sz w:val="26"/>
+          <w:szCs w:val="26"/>
+          <w:lang w:val="en-SG" w:eastAsia="en-SG"/>
+        </w:rPr>
+      </w:pPr>
+    </w:p>
+    <w:p>
+      <w:pPr>
+        <w:spacing w:before="360" w:after="240" w:line="240" w:lineRule="auto"/>
+        <w:outlineLvl w:val="2"/>
+        <w:rPr>
+          <w:rFonts w:ascii="Segoe UI" w:eastAsia="Times New Roman" w:hAnsi="Segoe UI" w:cs="Segoe UI"/>
+          <w:b/>
+          <w:bCs/>
+          <w:color w:val="333333"/>
+          <w:sz w:val="26"/>
+          <w:szCs w:val="26"/>
+          <w:lang w:val="en-SG" w:eastAsia="en-SG"/>
+        </w:rPr>
+      </w:pPr>
+    </w:p>
+    <w:p>
+      <w:pPr>
+        <w:spacing w:before="360" w:after="240" w:line="240" w:lineRule="auto"/>
+        <w:outlineLvl w:val="2"/>
+        <w:rPr>
+          <w:rFonts w:ascii="Segoe UI" w:eastAsia="Times New Roman" w:hAnsi="Segoe UI" w:cs="Segoe UI"/>
+          <w:b/>
+          <w:bCs/>
+          <w:color w:val="333333"/>
+          <w:sz w:val="26"/>
+          <w:szCs w:val="26"/>
+          <w:lang w:val="en-SG" w:eastAsia="en-SG"/>
+        </w:rPr>
+      </w:pPr>
+    </w:p>
+    <w:p>
+      <w:pPr>
+        <w:spacing w:before="360" w:after="240" w:line="240" w:lineRule="auto"/>
+        <w:outlineLvl w:val="2"/>
+        <w:rPr>
+          <w:rFonts w:ascii="Segoe UI" w:eastAsia="Times New Roman" w:hAnsi="Segoe UI" w:cs="Segoe UI"/>
+          <w:b/>
+          <w:bCs/>
+          <w:color w:val="333333"/>
+          <w:sz w:val="26"/>
+          <w:szCs w:val="26"/>
+          <w:lang w:val="en-SG" w:eastAsia="en-SG"/>
+        </w:rPr>
+      </w:pPr>
+    </w:p>
+    <w:p>
+      <w:pPr>
+        <w:spacing w:before="360" w:after="240" w:line="240" w:lineRule="auto"/>
+        <w:outlineLvl w:val="2"/>
+        <w:rPr>
+          <w:rFonts w:ascii="Segoe UI" w:eastAsia="Times New Roman" w:hAnsi="Segoe UI" w:cs="Segoe UI"/>
+          <w:b/>
+          <w:bCs/>
+          <w:color w:val="333333"/>
+          <w:sz w:val="26"/>
+          <w:szCs w:val="26"/>
+          <w:lang w:val="en-SG" w:eastAsia="en-SG"/>
+        </w:rPr>
+      </w:pPr>
+    </w:p>
+    <w:p>
+      <w:pPr>
+        <w:spacing w:before="360" w:after="240" w:line="240" w:lineRule="auto"/>
+        <w:outlineLvl w:val="2"/>
+        <w:rPr>
+          <w:rFonts w:ascii="Segoe UI" w:eastAsia="Times New Roman" w:hAnsi="Segoe UI" w:cs="Segoe UI"/>
+          <w:b/>
+          <w:bCs/>
+          <w:color w:val="333333"/>
+          <w:sz w:val="26"/>
+          <w:szCs w:val="26"/>
+          <w:lang w:val="en-SG" w:eastAsia="en-SG"/>
+        </w:rPr>
+      </w:pPr>
+      <w:r>
+        <w:rPr>
+          <w:rFonts w:ascii="Segoe UI" w:eastAsia="Times New Roman" w:hAnsi="Segoe UI" w:cs="Segoe UI"/>
+          <w:b/>
+          <w:bCs/>
+          <w:color w:val="333333"/>
+          <w:sz w:val="26"/>
+          <w:szCs w:val="26"/>
+          <w:lang w:val="en-SG" w:eastAsia="en-SG"/>
+        </w:rPr>
+        <w:lastRenderedPageBreak/>
         <w:t>UI component</w:t>
       </w:r>
     </w:p>
@@ -3545,7 +3771,7 @@
             <wp:extent cx="6087390" cy="3749832"/>
             <wp:effectExtent l="0" t="0" r="0" b="0"/>
             <wp:docPr id="5" name="Picture 5" descr="https://github.com/CS2103AUG2016-W13-C4/main/raw/master/docs/images/UiClassDiagramFinal.png">
-              <a:hlinkClick xmlns:a="http://schemas.openxmlformats.org/drawingml/2006/main" r:id="rId43" tgtFrame="&quot;_blank&quot;"/>
+              <a:hlinkClick xmlns:a="http://schemas.openxmlformats.org/drawingml/2006/main" r:id="rId45" tgtFrame="&quot;_blank&quot;"/>
             </wp:docPr>
             <wp:cNvGraphicFramePr>
               <a:graphicFrameLocks xmlns:a="http://schemas.openxmlformats.org/drawingml/2006/main" noChangeAspect="1"/>
@@ -3555,14 +3781,14 @@
                 <pic:pic xmlns:pic="http://schemas.openxmlformats.org/drawingml/2006/picture">
                   <pic:nvPicPr>
                     <pic:cNvPr id="0" name="Picture 5" descr="https://github.com/CS2103AUG2016-W13-C4/main/raw/master/docs/images/UiClassDiagramFinal.png">
-                      <a:hlinkClick r:id="rId43" tgtFrame="&quot;_blank&quot;"/>
+                      <a:hlinkClick r:id="rId45" tgtFrame="&quot;_blank&quot;"/>
                     </pic:cNvPr>
                     <pic:cNvPicPr>
                       <a:picLocks noChangeAspect="1" noChangeArrowheads="1"/>
                     </pic:cNvPicPr>
                   </pic:nvPicPr>
                   <pic:blipFill>
-                    <a:blip r:embed="rId44" cstate="print">
+                    <a:blip r:embed="rId46" cstate="print">
                       <a:extLst>
                         <a:ext uri="{28A0092B-C50C-407E-A947-70E740481C1C}">
                           <a14:useLocalDpi xmlns:a14="http://schemas.microsoft.com/office/drawing/2010/main" val="0"/>
@@ -3639,7 +3865,6 @@
           <w:szCs w:val="21"/>
           <w:lang w:val="en-SG" w:eastAsia="en-SG"/>
         </w:rPr>
-        <w:lastRenderedPageBreak/>
         <w:t>API</w:t>
       </w:r>
       <w:r>
@@ -3652,7 +3877,7 @@
         </w:rPr>
         <w:t>: </w:t>
       </w:r>
-      <w:hyperlink r:id="rId45" w:history="1">
+      <w:hyperlink r:id="rId47" w:history="1">
         <w:r>
           <w:rPr>
             <w:rFonts w:ascii="Consolas" w:eastAsia="Times New Roman" w:hAnsi="Consolas" w:cs="Courier New"/>
@@ -4418,7 +4643,11 @@
           <w:lang w:val="en-SG" w:eastAsia="en-SG"/>
         </w:rPr>
       </w:pPr>
-      <w:r>
+    </w:p>
+    <w:p>
+      <w:pPr>
+        <w:spacing w:before="360" w:after="240" w:line="240" w:lineRule="auto"/>
+        <w:outlineLvl w:val="2"/>
         <w:rPr>
           <w:rFonts w:ascii="Segoe UI" w:eastAsia="Times New Roman" w:hAnsi="Segoe UI" w:cs="Segoe UI"/>
           <w:b/>
@@ -4428,6 +4657,33 @@
           <w:szCs w:val="26"/>
           <w:lang w:val="en-SG" w:eastAsia="en-SG"/>
         </w:rPr>
+      </w:pPr>
+    </w:p>
+    <w:p>
+      <w:pPr>
+        <w:spacing w:before="360" w:after="240" w:line="240" w:lineRule="auto"/>
+        <w:outlineLvl w:val="2"/>
+        <w:rPr>
+          <w:rFonts w:ascii="Segoe UI" w:eastAsia="Times New Roman" w:hAnsi="Segoe UI" w:cs="Segoe UI"/>
+          <w:b/>
+          <w:bCs/>
+          <w:color w:val="333333"/>
+          <w:sz w:val="26"/>
+          <w:szCs w:val="26"/>
+          <w:lang w:val="en-SG" w:eastAsia="en-SG"/>
+        </w:rPr>
+      </w:pPr>
+      <w:r>
+        <w:rPr>
+          <w:rFonts w:ascii="Segoe UI" w:eastAsia="Times New Roman" w:hAnsi="Segoe UI" w:cs="Segoe UI"/>
+          <w:b/>
+          <w:bCs/>
+          <w:color w:val="333333"/>
+          <w:sz w:val="26"/>
+          <w:szCs w:val="26"/>
+          <w:lang w:val="en-SG" w:eastAsia="en-SG"/>
+        </w:rPr>
+        <w:lastRenderedPageBreak/>
         <w:t>Logic component</w:t>
       </w:r>
     </w:p>
@@ -4456,7 +4712,7 @@
             <wp:extent cx="6187440" cy="3619652"/>
             <wp:effectExtent l="0" t="0" r="0" b="0"/>
             <wp:docPr id="4" name="Picture 4" descr="https://github.com/CS2103AUG2016-W13-C4/main/raw/master/docs/images/NewLogicDiagram.png">
-              <a:hlinkClick xmlns:a="http://schemas.openxmlformats.org/drawingml/2006/main" r:id="rId37" tgtFrame="&quot;_blank&quot;"/>
+              <a:hlinkClick xmlns:a="http://schemas.openxmlformats.org/drawingml/2006/main" r:id="rId39" tgtFrame="&quot;_blank&quot;"/>
             </wp:docPr>
             <wp:cNvGraphicFramePr>
               <a:graphicFrameLocks xmlns:a="http://schemas.openxmlformats.org/drawingml/2006/main" noChangeAspect="1"/>
@@ -4466,14 +4722,14 @@
                 <pic:pic xmlns:pic="http://schemas.openxmlformats.org/drawingml/2006/picture">
                   <pic:nvPicPr>
                     <pic:cNvPr id="0" name="Picture 6" descr="https://github.com/CS2103AUG2016-W13-C4/main/raw/master/docs/images/NewLogicDiagram.png">
-                      <a:hlinkClick r:id="rId37" tgtFrame="&quot;_blank&quot;"/>
+                      <a:hlinkClick r:id="rId39" tgtFrame="&quot;_blank&quot;"/>
                     </pic:cNvPr>
                     <pic:cNvPicPr>
                       <a:picLocks noChangeAspect="1" noChangeArrowheads="1"/>
                     </pic:cNvPicPr>
                   </pic:nvPicPr>
                   <pic:blipFill>
-                    <a:blip r:embed="rId46" cstate="print">
+                    <a:blip r:embed="rId48" cstate="print">
                       <a:extLst>
                         <a:ext uri="{28A0092B-C50C-407E-A947-70E740481C1C}">
                           <a14:useLocalDpi xmlns:a14="http://schemas.microsoft.com/office/drawing/2010/main" val="0"/>
@@ -4574,7 +4830,7 @@
         </w:rPr>
         <w:t> </w:t>
       </w:r>
-      <w:hyperlink r:id="rId47" w:history="1">
+      <w:hyperlink r:id="rId49" w:history="1">
         <w:r>
           <w:rPr>
             <w:rFonts w:ascii="Consolas" w:eastAsia="Times New Roman" w:hAnsi="Consolas" w:cs="Courier New"/>
@@ -4736,7 +4992,6 @@
           <w:szCs w:val="21"/>
           <w:lang w:val="en-SG" w:eastAsia="en-SG"/>
         </w:rPr>
-        <w:lastRenderedPageBreak/>
         <w:t>The command execution can affect the </w:t>
       </w:r>
       <w:r>
@@ -4907,14 +5162,135 @@
           <w:lang w:val="en-SG" w:eastAsia="en-SG"/>
         </w:rPr>
       </w:pPr>
-      <w:r>
-        <w:rPr>
-          <w:rFonts w:ascii="Segoe UI" w:eastAsia="Times New Roman" w:hAnsi="Segoe UI" w:cs="Segoe UI"/>
-          <w:color w:val="333333"/>
-          <w:sz w:val="21"/>
-          <w:szCs w:val="21"/>
-          <w:lang w:val="en-SG" w:eastAsia="en-SG"/>
-        </w:rPr>
+    </w:p>
+    <w:p>
+      <w:pPr>
+        <w:spacing w:after="0" w:line="240" w:lineRule="auto"/>
+        <w:rPr>
+          <w:rFonts w:ascii="Segoe UI" w:eastAsia="Times New Roman" w:hAnsi="Segoe UI" w:cs="Segoe UI"/>
+          <w:color w:val="333333"/>
+          <w:sz w:val="21"/>
+          <w:szCs w:val="21"/>
+          <w:lang w:val="en-SG" w:eastAsia="en-SG"/>
+        </w:rPr>
+      </w:pPr>
+    </w:p>
+    <w:p>
+      <w:pPr>
+        <w:spacing w:after="0" w:line="240" w:lineRule="auto"/>
+        <w:rPr>
+          <w:rFonts w:ascii="Segoe UI" w:eastAsia="Times New Roman" w:hAnsi="Segoe UI" w:cs="Segoe UI"/>
+          <w:color w:val="333333"/>
+          <w:sz w:val="21"/>
+          <w:szCs w:val="21"/>
+          <w:lang w:val="en-SG" w:eastAsia="en-SG"/>
+        </w:rPr>
+      </w:pPr>
+    </w:p>
+    <w:p>
+      <w:pPr>
+        <w:spacing w:after="0" w:line="240" w:lineRule="auto"/>
+        <w:rPr>
+          <w:rFonts w:ascii="Segoe UI" w:eastAsia="Times New Roman" w:hAnsi="Segoe UI" w:cs="Segoe UI"/>
+          <w:color w:val="333333"/>
+          <w:sz w:val="21"/>
+          <w:szCs w:val="21"/>
+          <w:lang w:val="en-SG" w:eastAsia="en-SG"/>
+        </w:rPr>
+      </w:pPr>
+    </w:p>
+    <w:p>
+      <w:pPr>
+        <w:spacing w:after="0" w:line="240" w:lineRule="auto"/>
+        <w:rPr>
+          <w:rFonts w:ascii="Segoe UI" w:eastAsia="Times New Roman" w:hAnsi="Segoe UI" w:cs="Segoe UI"/>
+          <w:color w:val="333333"/>
+          <w:sz w:val="21"/>
+          <w:szCs w:val="21"/>
+          <w:lang w:val="en-SG" w:eastAsia="en-SG"/>
+        </w:rPr>
+      </w:pPr>
+    </w:p>
+    <w:p>
+      <w:pPr>
+        <w:spacing w:after="0" w:line="240" w:lineRule="auto"/>
+        <w:rPr>
+          <w:rFonts w:ascii="Segoe UI" w:eastAsia="Times New Roman" w:hAnsi="Segoe UI" w:cs="Segoe UI"/>
+          <w:color w:val="333333"/>
+          <w:sz w:val="21"/>
+          <w:szCs w:val="21"/>
+          <w:lang w:val="en-SG" w:eastAsia="en-SG"/>
+        </w:rPr>
+      </w:pPr>
+    </w:p>
+    <w:p>
+      <w:pPr>
+        <w:spacing w:after="0" w:line="240" w:lineRule="auto"/>
+        <w:rPr>
+          <w:rFonts w:ascii="Segoe UI" w:eastAsia="Times New Roman" w:hAnsi="Segoe UI" w:cs="Segoe UI"/>
+          <w:color w:val="333333"/>
+          <w:sz w:val="21"/>
+          <w:szCs w:val="21"/>
+          <w:lang w:val="en-SG" w:eastAsia="en-SG"/>
+        </w:rPr>
+      </w:pPr>
+    </w:p>
+    <w:p>
+      <w:pPr>
+        <w:spacing w:after="0" w:line="240" w:lineRule="auto"/>
+        <w:rPr>
+          <w:rFonts w:ascii="Segoe UI" w:eastAsia="Times New Roman" w:hAnsi="Segoe UI" w:cs="Segoe UI"/>
+          <w:color w:val="333333"/>
+          <w:sz w:val="21"/>
+          <w:szCs w:val="21"/>
+          <w:lang w:val="en-SG" w:eastAsia="en-SG"/>
+        </w:rPr>
+      </w:pPr>
+    </w:p>
+    <w:p>
+      <w:pPr>
+        <w:spacing w:after="0" w:line="240" w:lineRule="auto"/>
+        <w:rPr>
+          <w:rFonts w:ascii="Segoe UI" w:eastAsia="Times New Roman" w:hAnsi="Segoe UI" w:cs="Segoe UI"/>
+          <w:color w:val="333333"/>
+          <w:sz w:val="21"/>
+          <w:szCs w:val="21"/>
+          <w:lang w:val="en-SG" w:eastAsia="en-SG"/>
+        </w:rPr>
+      </w:pPr>
+    </w:p>
+    <w:p>
+      <w:pPr>
+        <w:spacing w:after="0" w:line="240" w:lineRule="auto"/>
+        <w:rPr>
+          <w:rFonts w:ascii="Segoe UI" w:eastAsia="Times New Roman" w:hAnsi="Segoe UI" w:cs="Segoe UI"/>
+          <w:color w:val="333333"/>
+          <w:sz w:val="21"/>
+          <w:szCs w:val="21"/>
+          <w:lang w:val="en-SG" w:eastAsia="en-SG"/>
+        </w:rPr>
+      </w:pPr>
+    </w:p>
+    <w:p>
+      <w:pPr>
+        <w:spacing w:after="0" w:line="240" w:lineRule="auto"/>
+        <w:rPr>
+          <w:rFonts w:ascii="Segoe UI" w:eastAsia="Times New Roman" w:hAnsi="Segoe UI" w:cs="Segoe UI"/>
+          <w:color w:val="333333"/>
+          <w:sz w:val="21"/>
+          <w:szCs w:val="21"/>
+          <w:lang w:val="en-SG" w:eastAsia="en-SG"/>
+        </w:rPr>
+      </w:pPr>
+      <w:r>
+        <w:rPr>
+          <w:rFonts w:ascii="Segoe UI" w:eastAsia="Times New Roman" w:hAnsi="Segoe UI" w:cs="Segoe UI"/>
+          <w:color w:val="333333"/>
+          <w:sz w:val="21"/>
+          <w:szCs w:val="21"/>
+          <w:lang w:val="en-SG" w:eastAsia="en-SG"/>
+        </w:rPr>
+        <w:lastRenderedPageBreak/>
         <w:t>Given below is the Sequence Diagram for interactions within the </w:t>
       </w:r>
       <w:r>
@@ -4969,6 +5345,18 @@
         </w:rPr>
         <w:t> API call.</w:t>
       </w:r>
+    </w:p>
+    <w:p>
+      <w:pPr>
+        <w:spacing w:after="0" w:line="240" w:lineRule="auto"/>
+        <w:rPr>
+          <w:rFonts w:ascii="Segoe UI" w:eastAsia="Times New Roman" w:hAnsi="Segoe UI" w:cs="Segoe UI"/>
+          <w:color w:val="333333"/>
+          <w:sz w:val="21"/>
+          <w:szCs w:val="21"/>
+          <w:lang w:val="en-SG" w:eastAsia="en-SG"/>
+        </w:rPr>
+      </w:pPr>
     </w:p>
     <w:p>
       <w:pPr>
@@ -4995,7 +5383,7 @@
             <wp:extent cx="6377940" cy="3150702"/>
             <wp:effectExtent l="0" t="0" r="0" b="0"/>
             <wp:docPr id="3" name="Picture 3" descr="https://github.com/CS2103AUG2016-W13-C4/main/raw/master/docs/images/DeleteTaskSdForLogic.png">
-              <a:hlinkClick xmlns:a="http://schemas.openxmlformats.org/drawingml/2006/main" r:id="rId48" tgtFrame="&quot;_blank&quot;"/>
+              <a:hlinkClick xmlns:a="http://schemas.openxmlformats.org/drawingml/2006/main" r:id="rId50" tgtFrame="&quot;_blank&quot;"/>
             </wp:docPr>
             <wp:cNvGraphicFramePr>
               <a:graphicFrameLocks xmlns:a="http://schemas.openxmlformats.org/drawingml/2006/main" noChangeAspect="1"/>
@@ -5005,14 +5393,14 @@
                 <pic:pic xmlns:pic="http://schemas.openxmlformats.org/drawingml/2006/picture">
                   <pic:nvPicPr>
                     <pic:cNvPr id="0" name="Picture 7" descr="https://github.com/CS2103AUG2016-W13-C4/main/raw/master/docs/images/DeleteTaskSdForLogic.png">
-                      <a:hlinkClick r:id="rId48" tgtFrame="&quot;_blank&quot;"/>
+                      <a:hlinkClick r:id="rId50" tgtFrame="&quot;_blank&quot;"/>
                     </pic:cNvPr>
                     <pic:cNvPicPr>
                       <a:picLocks noChangeAspect="1" noChangeArrowheads="1"/>
                     </pic:cNvPicPr>
                   </pic:nvPicPr>
                   <pic:blipFill>
-                    <a:blip r:embed="rId49" cstate="print">
+                    <a:blip r:embed="rId51" cstate="print">
                       <a:extLst>
                         <a:ext uri="{28A0092B-C50C-407E-A947-70E740481C1C}">
                           <a14:useLocalDpi xmlns:a14="http://schemas.microsoft.com/office/drawing/2010/main" val="0"/>
@@ -5170,7 +5558,7 @@
             <wp:extent cx="6004560" cy="2371801"/>
             <wp:effectExtent l="0" t="0" r="0" b="0"/>
             <wp:docPr id="2" name="Picture 2" descr="https://github.com/CS2103AUG2016-W13-C4/main/raw/master/docs/images/ModelClassDiagram.PNG">
-              <a:hlinkClick xmlns:a="http://schemas.openxmlformats.org/drawingml/2006/main" r:id="rId50" tgtFrame="&quot;_blank&quot;"/>
+              <a:hlinkClick xmlns:a="http://schemas.openxmlformats.org/drawingml/2006/main" r:id="rId52" tgtFrame="&quot;_blank&quot;"/>
             </wp:docPr>
             <wp:cNvGraphicFramePr>
               <a:graphicFrameLocks xmlns:a="http://schemas.openxmlformats.org/drawingml/2006/main" noChangeAspect="1"/>
@@ -5180,14 +5568,14 @@
                 <pic:pic xmlns:pic="http://schemas.openxmlformats.org/drawingml/2006/picture">
                   <pic:nvPicPr>
                     <pic:cNvPr id="0" name="Picture 8" descr="https://github.com/CS2103AUG2016-W13-C4/main/raw/master/docs/images/ModelClassDiagram.PNG">
-                      <a:hlinkClick r:id="rId50" tgtFrame="&quot;_blank&quot;"/>
+                      <a:hlinkClick r:id="rId52" tgtFrame="&quot;_blank&quot;"/>
                     </pic:cNvPr>
                     <pic:cNvPicPr>
                       <a:picLocks noChangeAspect="1" noChangeArrowheads="1"/>
                     </pic:cNvPicPr>
                   </pic:nvPicPr>
                   <pic:blipFill>
-                    <a:blip r:embed="rId51" cstate="print">
+                    <a:blip r:embed="rId53" cstate="print">
                       <a:extLst>
                         <a:ext uri="{28A0092B-C50C-407E-A947-70E740481C1C}">
                           <a14:useLocalDpi xmlns:a14="http://schemas.microsoft.com/office/drawing/2010/main" val="0"/>
@@ -5264,7 +5652,6 @@
           <w:szCs w:val="21"/>
           <w:lang w:val="en-SG" w:eastAsia="en-SG"/>
         </w:rPr>
-        <w:lastRenderedPageBreak/>
         <w:t>API</w:t>
       </w:r>
       <w:r>
@@ -5277,7 +5664,7 @@
         </w:rPr>
         <w:t>: </w:t>
       </w:r>
-      <w:hyperlink r:id="rId52" w:history="1">
+      <w:hyperlink r:id="rId54" w:history="1">
         <w:r>
           <w:rPr>
             <w:rFonts w:ascii="Consolas" w:eastAsia="Times New Roman" w:hAnsi="Consolas" w:cs="Courier New"/>
@@ -5301,14 +5688,51 @@
           <w:lang w:val="en-SG" w:eastAsia="en-SG"/>
         </w:rPr>
       </w:pPr>
-      <w:r>
-        <w:rPr>
-          <w:rFonts w:ascii="Segoe UI" w:eastAsia="Times New Roman" w:hAnsi="Segoe UI" w:cs="Segoe UI"/>
-          <w:color w:val="333333"/>
-          <w:sz w:val="21"/>
-          <w:szCs w:val="21"/>
-          <w:lang w:val="en-SG" w:eastAsia="en-SG"/>
-        </w:rPr>
+    </w:p>
+    <w:p>
+      <w:pPr>
+        <w:spacing w:after="0" w:line="240" w:lineRule="auto"/>
+        <w:rPr>
+          <w:rFonts w:ascii="Segoe UI" w:eastAsia="Times New Roman" w:hAnsi="Segoe UI" w:cs="Segoe UI"/>
+          <w:color w:val="333333"/>
+          <w:sz w:val="21"/>
+          <w:szCs w:val="21"/>
+          <w:lang w:val="en-SG" w:eastAsia="en-SG"/>
+        </w:rPr>
+      </w:pPr>
+    </w:p>
+    <w:p>
+      <w:pPr>
+        <w:spacing w:after="0" w:line="240" w:lineRule="auto"/>
+        <w:rPr>
+          <w:rFonts w:ascii="Segoe UI" w:eastAsia="Times New Roman" w:hAnsi="Segoe UI" w:cs="Segoe UI"/>
+          <w:color w:val="333333"/>
+          <w:sz w:val="21"/>
+          <w:szCs w:val="21"/>
+          <w:lang w:val="en-SG" w:eastAsia="en-SG"/>
+        </w:rPr>
+      </w:pPr>
+    </w:p>
+    <w:p>
+      <w:pPr>
+        <w:spacing w:after="0" w:line="240" w:lineRule="auto"/>
+        <w:rPr>
+          <w:rFonts w:ascii="Segoe UI" w:eastAsia="Times New Roman" w:hAnsi="Segoe UI" w:cs="Segoe UI"/>
+          <w:color w:val="333333"/>
+          <w:sz w:val="21"/>
+          <w:szCs w:val="21"/>
+          <w:lang w:val="en-SG" w:eastAsia="en-SG"/>
+        </w:rPr>
+      </w:pPr>
+      <w:r>
+        <w:rPr>
+          <w:rFonts w:ascii="Segoe UI" w:eastAsia="Times New Roman" w:hAnsi="Segoe UI" w:cs="Segoe UI"/>
+          <w:color w:val="333333"/>
+          <w:sz w:val="21"/>
+          <w:szCs w:val="21"/>
+          <w:lang w:val="en-SG" w:eastAsia="en-SG"/>
+        </w:rPr>
+        <w:lastRenderedPageBreak/>
         <w:t>The </w:t>
       </w:r>
       <w:r>
@@ -5482,7 +5906,7 @@
             <wp:extent cx="6477000" cy="1548003"/>
             <wp:effectExtent l="0" t="0" r="0" b="0"/>
             <wp:docPr id="1" name="Picture 1" descr="https://github.com/CS2103AUG2016-W13-C4/main/raw/master/docs/images/StorageClassDiagram.png">
-              <a:hlinkClick xmlns:a="http://schemas.openxmlformats.org/drawingml/2006/main" r:id="rId53" tgtFrame="&quot;_blank&quot;"/>
+              <a:hlinkClick xmlns:a="http://schemas.openxmlformats.org/drawingml/2006/main" r:id="rId55" tgtFrame="&quot;_blank&quot;"/>
             </wp:docPr>
             <wp:cNvGraphicFramePr>
               <a:graphicFrameLocks xmlns:a="http://schemas.openxmlformats.org/drawingml/2006/main" noChangeAspect="1"/>
@@ -5492,14 +5916,14 @@
                 <pic:pic xmlns:pic="http://schemas.openxmlformats.org/drawingml/2006/picture">
                   <pic:nvPicPr>
                     <pic:cNvPr id="0" name="Picture 9" descr="https://github.com/CS2103AUG2016-W13-C4/main/raw/master/docs/images/StorageClassDiagram.png">
-                      <a:hlinkClick r:id="rId53" tgtFrame="&quot;_blank&quot;"/>
+                      <a:hlinkClick r:id="rId55" tgtFrame="&quot;_blank&quot;"/>
                     </pic:cNvPr>
                     <pic:cNvPicPr>
                       <a:picLocks noChangeAspect="1" noChangeArrowheads="1"/>
                     </pic:cNvPicPr>
                   </pic:nvPicPr>
                   <pic:blipFill>
-                    <a:blip r:embed="rId54">
+                    <a:blip r:embed="rId56">
                       <a:extLst>
                         <a:ext uri="{28A0092B-C50C-407E-A947-70E740481C1C}">
                           <a14:useLocalDpi xmlns:a14="http://schemas.microsoft.com/office/drawing/2010/main" val="0"/>
@@ -5600,7 +6024,7 @@
         </w:rPr>
         <w:t> </w:t>
       </w:r>
-      <w:hyperlink r:id="rId55" w:history="1">
+      <w:hyperlink r:id="rId57" w:history="1">
         <w:r>
           <w:rPr>
             <w:rFonts w:ascii="Consolas" w:eastAsia="Times New Roman" w:hAnsi="Consolas" w:cs="Courier New"/>
@@ -6111,7 +6535,6 @@
           <w:szCs w:val="21"/>
           <w:lang w:val="en-SG" w:eastAsia="en-SG"/>
         </w:rPr>
-        <w:lastRenderedPageBreak/>
         <w:t>The logging level can be controlled using the </w:t>
       </w:r>
       <w:proofErr w:type="spellStart"/>
@@ -6136,7 +6559,7 @@
         </w:rPr>
         <w:t> setting in the configuration file (See </w:t>
       </w:r>
-      <w:hyperlink r:id="rId56" w:anchor="configuration" w:history="1">
+      <w:hyperlink r:id="rId58" w:anchor="configuration" w:history="1">
         <w:r>
           <w:rPr>
             <w:rFonts w:ascii="Segoe UI" w:eastAsia="Times New Roman" w:hAnsi="Segoe UI" w:cs="Segoe UI"/>
@@ -6183,6 +6606,7 @@
           <w:szCs w:val="21"/>
           <w:lang w:val="en-SG" w:eastAsia="en-SG"/>
         </w:rPr>
+        <w:lastRenderedPageBreak/>
         <w:t>The </w:t>
       </w:r>
       <w:r>
@@ -6830,7 +7254,7 @@
         </w:rPr>
         <w:t> or later), enable assertions in JUnit tests as described </w:t>
       </w:r>
-      <w:hyperlink r:id="rId57" w:history="1">
+      <w:hyperlink r:id="rId59" w:history="1">
         <w:r>
           <w:rPr>
             <w:rFonts w:ascii="Segoe UI" w:eastAsia="Times New Roman" w:hAnsi="Segoe UI" w:cs="Segoe UI"/>
@@ -7023,679 +7447,6 @@
           <w:numId w:val="15"/>
         </w:numPr>
         <w:spacing w:before="100" w:beforeAutospacing="1" w:after="100" w:afterAutospacing="1" w:line="240" w:lineRule="auto"/>
-        <w:rPr>
-          <w:rFonts w:ascii="Segoe UI" w:eastAsia="Times New Roman" w:hAnsi="Segoe UI" w:cs="Segoe UI"/>
-          <w:color w:val="333333"/>
-          <w:sz w:val="21"/>
-          <w:szCs w:val="21"/>
-          <w:lang w:val="en-SG" w:eastAsia="en-SG"/>
-        </w:rPr>
-      </w:pPr>
-      <w:r>
-        <w:rPr>
-          <w:rFonts w:ascii="Segoe UI" w:eastAsia="Times New Roman" w:hAnsi="Segoe UI" w:cs="Segoe UI"/>
-          <w:color w:val="333333"/>
-          <w:sz w:val="21"/>
-          <w:szCs w:val="21"/>
-          <w:lang w:val="en-SG" w:eastAsia="en-SG"/>
-        </w:rPr>
-        <w:t>See </w:t>
-      </w:r>
-      <w:hyperlink r:id="rId58" w:history="1">
-        <w:r>
-          <w:rPr>
-            <w:rFonts w:ascii="Segoe UI" w:eastAsia="Times New Roman" w:hAnsi="Segoe UI" w:cs="Segoe UI"/>
-            <w:color w:val="4078C0"/>
-            <w:sz w:val="21"/>
-            <w:szCs w:val="21"/>
-            <w:u w:val="single"/>
-            <w:lang w:val="en-SG" w:eastAsia="en-SG"/>
-          </w:rPr>
-          <w:t>UsingGradle.md</w:t>
-        </w:r>
-      </w:hyperlink>
-      <w:r>
-        <w:rPr>
-          <w:rFonts w:ascii="Segoe UI" w:eastAsia="Times New Roman" w:hAnsi="Segoe UI" w:cs="Segoe UI"/>
-          <w:color w:val="333333"/>
-          <w:sz w:val="21"/>
-          <w:szCs w:val="21"/>
-          <w:lang w:val="en-SG" w:eastAsia="en-SG"/>
-        </w:rPr>
-        <w:t xml:space="preserve"> for how to run tests using </w:t>
-      </w:r>
-      <w:proofErr w:type="spellStart"/>
-      <w:r>
-        <w:rPr>
-          <w:rFonts w:ascii="Segoe UI" w:eastAsia="Times New Roman" w:hAnsi="Segoe UI" w:cs="Segoe UI"/>
-          <w:color w:val="333333"/>
-          <w:sz w:val="21"/>
-          <w:szCs w:val="21"/>
-          <w:lang w:val="en-SG" w:eastAsia="en-SG"/>
-        </w:rPr>
-        <w:t>Gradle</w:t>
-      </w:r>
-      <w:proofErr w:type="spellEnd"/>
-      <w:r>
-        <w:rPr>
-          <w:rFonts w:ascii="Segoe UI" w:eastAsia="Times New Roman" w:hAnsi="Segoe UI" w:cs="Segoe UI"/>
-          <w:color w:val="333333"/>
-          <w:sz w:val="21"/>
-          <w:szCs w:val="21"/>
-          <w:lang w:val="en-SG" w:eastAsia="en-SG"/>
-        </w:rPr>
-        <w:t>.</w:t>
-      </w:r>
-    </w:p>
-    <w:p>
-      <w:pPr>
-        <w:spacing w:after="240" w:line="240" w:lineRule="auto"/>
-        <w:rPr>
-          <w:rFonts w:ascii="Segoe UI" w:eastAsia="Times New Roman" w:hAnsi="Segoe UI" w:cs="Segoe UI"/>
-          <w:color w:val="333333"/>
-          <w:sz w:val="21"/>
-          <w:szCs w:val="21"/>
-          <w:lang w:val="en-SG" w:eastAsia="en-SG"/>
-        </w:rPr>
-      </w:pPr>
-      <w:r>
-        <w:rPr>
-          <w:rFonts w:ascii="Segoe UI" w:eastAsia="Times New Roman" w:hAnsi="Segoe UI" w:cs="Segoe UI"/>
-          <w:color w:val="333333"/>
-          <w:sz w:val="21"/>
-          <w:szCs w:val="21"/>
-          <w:lang w:val="en-SG" w:eastAsia="en-SG"/>
-        </w:rPr>
-        <w:t>We have two types of tests:</w:t>
-      </w:r>
-    </w:p>
-    <w:p>
-      <w:pPr>
-        <w:numPr>
-          <w:ilvl w:val="0"/>
-          <w:numId w:val="16"/>
-        </w:numPr>
-        <w:spacing w:after="0" w:line="240" w:lineRule="auto"/>
-        <w:rPr>
-          <w:rFonts w:ascii="Segoe UI" w:eastAsia="Times New Roman" w:hAnsi="Segoe UI" w:cs="Segoe UI"/>
-          <w:color w:val="333333"/>
-          <w:sz w:val="21"/>
-          <w:szCs w:val="21"/>
-          <w:lang w:val="en-SG" w:eastAsia="en-SG"/>
-        </w:rPr>
-      </w:pPr>
-      <w:r>
-        <w:rPr>
-          <w:rFonts w:ascii="Segoe UI" w:eastAsia="Times New Roman" w:hAnsi="Segoe UI" w:cs="Segoe UI"/>
-          <w:b/>
-          <w:bCs/>
-          <w:color w:val="333333"/>
-          <w:sz w:val="21"/>
-          <w:szCs w:val="21"/>
-          <w:lang w:val="en-SG" w:eastAsia="en-SG"/>
-        </w:rPr>
-        <w:t>GUI Tests</w:t>
-      </w:r>
-      <w:r>
-        <w:rPr>
-          <w:rFonts w:ascii="Segoe UI" w:eastAsia="Times New Roman" w:hAnsi="Segoe UI" w:cs="Segoe UI"/>
-          <w:color w:val="333333"/>
-          <w:sz w:val="21"/>
-          <w:szCs w:val="21"/>
-          <w:lang w:val="en-SG" w:eastAsia="en-SG"/>
-        </w:rPr>
-        <w:t> - These are </w:t>
-      </w:r>
-      <w:r>
-        <w:rPr>
-          <w:rFonts w:ascii="Segoe UI" w:eastAsia="Times New Roman" w:hAnsi="Segoe UI" w:cs="Segoe UI"/>
-          <w:i/>
-          <w:iCs/>
-          <w:color w:val="333333"/>
-          <w:sz w:val="21"/>
-          <w:szCs w:val="21"/>
-          <w:lang w:val="en-SG" w:eastAsia="en-SG"/>
-        </w:rPr>
-        <w:t>System Tests</w:t>
-      </w:r>
-      <w:r>
-        <w:rPr>
-          <w:rFonts w:ascii="Segoe UI" w:eastAsia="Times New Roman" w:hAnsi="Segoe UI" w:cs="Segoe UI"/>
-          <w:color w:val="333333"/>
-          <w:sz w:val="21"/>
-          <w:szCs w:val="21"/>
-          <w:lang w:val="en-SG" w:eastAsia="en-SG"/>
-        </w:rPr>
-        <w:t> that test the entire App by simulating user actions on the GUI. These are in the </w:t>
-      </w:r>
-      <w:proofErr w:type="spellStart"/>
-      <w:r>
-        <w:rPr>
-          <w:rFonts w:ascii="Consolas" w:eastAsia="Times New Roman" w:hAnsi="Consolas" w:cs="Courier New"/>
-          <w:color w:val="333333"/>
-          <w:sz w:val="20"/>
-          <w:szCs w:val="20"/>
-          <w:lang w:val="en-SG" w:eastAsia="en-SG"/>
-        </w:rPr>
-        <w:t>guitests</w:t>
-      </w:r>
-      <w:proofErr w:type="spellEnd"/>
-      <w:r>
-        <w:rPr>
-          <w:rFonts w:ascii="Segoe UI" w:eastAsia="Times New Roman" w:hAnsi="Segoe UI" w:cs="Segoe UI"/>
-          <w:color w:val="333333"/>
-          <w:sz w:val="21"/>
-          <w:szCs w:val="21"/>
-          <w:lang w:val="en-SG" w:eastAsia="en-SG"/>
-        </w:rPr>
-        <w:t> package.</w:t>
-      </w:r>
-    </w:p>
-    <w:p>
-      <w:pPr>
-        <w:numPr>
-          <w:ilvl w:val="0"/>
-          <w:numId w:val="16"/>
-        </w:numPr>
-        <w:spacing w:before="240" w:after="240" w:line="240" w:lineRule="auto"/>
-        <w:rPr>
-          <w:rFonts w:ascii="Segoe UI" w:eastAsia="Times New Roman" w:hAnsi="Segoe UI" w:cs="Segoe UI"/>
-          <w:color w:val="333333"/>
-          <w:sz w:val="21"/>
-          <w:szCs w:val="21"/>
-          <w:lang w:val="en-SG" w:eastAsia="en-SG"/>
-        </w:rPr>
-      </w:pPr>
-      <w:r>
-        <w:rPr>
-          <w:rFonts w:ascii="Segoe UI" w:eastAsia="Times New Roman" w:hAnsi="Segoe UI" w:cs="Segoe UI"/>
-          <w:b/>
-          <w:bCs/>
-          <w:color w:val="333333"/>
-          <w:sz w:val="21"/>
-          <w:szCs w:val="21"/>
-          <w:lang w:val="en-SG" w:eastAsia="en-SG"/>
-        </w:rPr>
-        <w:t>Non-GUI Tests</w:t>
-      </w:r>
-      <w:r>
-        <w:rPr>
-          <w:rFonts w:ascii="Segoe UI" w:eastAsia="Times New Roman" w:hAnsi="Segoe UI" w:cs="Segoe UI"/>
-          <w:color w:val="333333"/>
-          <w:sz w:val="21"/>
-          <w:szCs w:val="21"/>
-          <w:lang w:val="en-SG" w:eastAsia="en-SG"/>
-        </w:rPr>
-        <w:t> - These are tests not involving the GUI. They include,</w:t>
-      </w:r>
-    </w:p>
-    <w:p>
-      <w:pPr>
-        <w:numPr>
-          <w:ilvl w:val="1"/>
-          <w:numId w:val="16"/>
-        </w:numPr>
-        <w:spacing w:beforeAutospacing="1" w:after="0" w:afterAutospacing="1" w:line="240" w:lineRule="auto"/>
-        <w:rPr>
-          <w:rFonts w:ascii="Segoe UI" w:eastAsia="Times New Roman" w:hAnsi="Segoe UI" w:cs="Segoe UI"/>
-          <w:color w:val="333333"/>
-          <w:sz w:val="21"/>
-          <w:szCs w:val="21"/>
-          <w:lang w:val="en-SG" w:eastAsia="en-SG"/>
-        </w:rPr>
-      </w:pPr>
-      <w:r>
-        <w:rPr>
-          <w:rFonts w:ascii="Segoe UI" w:eastAsia="Times New Roman" w:hAnsi="Segoe UI" w:cs="Segoe UI"/>
-          <w:i/>
-          <w:iCs/>
-          <w:color w:val="333333"/>
-          <w:sz w:val="21"/>
-          <w:szCs w:val="21"/>
-          <w:lang w:val="en-SG" w:eastAsia="en-SG"/>
-        </w:rPr>
-        <w:t>Unit tests</w:t>
-      </w:r>
-      <w:r>
-        <w:rPr>
-          <w:rFonts w:ascii="Segoe UI" w:eastAsia="Times New Roman" w:hAnsi="Segoe UI" w:cs="Segoe UI"/>
-          <w:color w:val="333333"/>
-          <w:sz w:val="21"/>
-          <w:szCs w:val="21"/>
-          <w:lang w:val="en-SG" w:eastAsia="en-SG"/>
-        </w:rPr>
-        <w:t> targeting the lowest level methods/classes. </w:t>
-      </w:r>
-      <w:r>
-        <w:rPr>
-          <w:rFonts w:ascii="Segoe UI" w:eastAsia="Times New Roman" w:hAnsi="Segoe UI" w:cs="Segoe UI"/>
-          <w:color w:val="333333"/>
-          <w:sz w:val="21"/>
-          <w:szCs w:val="21"/>
-          <w:lang w:val="en-SG" w:eastAsia="en-SG"/>
-        </w:rPr>
-        <w:br/>
-        <w:t>e.g. </w:t>
-      </w:r>
-      <w:proofErr w:type="spellStart"/>
-      <w:proofErr w:type="gramStart"/>
-      <w:r>
-        <w:rPr>
-          <w:rFonts w:ascii="Consolas" w:eastAsia="Times New Roman" w:hAnsi="Consolas" w:cs="Courier New"/>
-          <w:color w:val="333333"/>
-          <w:sz w:val="20"/>
-          <w:szCs w:val="20"/>
-          <w:lang w:val="en-SG" w:eastAsia="en-SG"/>
-        </w:rPr>
-        <w:t>seedu.taskmanager</w:t>
-      </w:r>
-      <w:proofErr w:type="gramEnd"/>
-      <w:r>
-        <w:rPr>
-          <w:rFonts w:ascii="Consolas" w:eastAsia="Times New Roman" w:hAnsi="Consolas" w:cs="Courier New"/>
-          <w:color w:val="333333"/>
-          <w:sz w:val="20"/>
-          <w:szCs w:val="20"/>
-          <w:lang w:val="en-SG" w:eastAsia="en-SG"/>
-        </w:rPr>
-        <w:t>.commons.UrlUtilTest</w:t>
-      </w:r>
-      <w:proofErr w:type="spellEnd"/>
-    </w:p>
-    <w:p>
-      <w:pPr>
-        <w:numPr>
-          <w:ilvl w:val="1"/>
-          <w:numId w:val="16"/>
-        </w:numPr>
-        <w:spacing w:after="0" w:afterAutospacing="1" w:line="240" w:lineRule="auto"/>
-        <w:rPr>
-          <w:rFonts w:ascii="Segoe UI" w:eastAsia="Times New Roman" w:hAnsi="Segoe UI" w:cs="Segoe UI"/>
-          <w:color w:val="333333"/>
-          <w:sz w:val="21"/>
-          <w:szCs w:val="21"/>
-          <w:lang w:val="en-SG" w:eastAsia="en-SG"/>
-        </w:rPr>
-      </w:pPr>
-      <w:r>
-        <w:rPr>
-          <w:rFonts w:ascii="Segoe UI" w:eastAsia="Times New Roman" w:hAnsi="Segoe UI" w:cs="Segoe UI"/>
-          <w:i/>
-          <w:iCs/>
-          <w:color w:val="333333"/>
-          <w:sz w:val="21"/>
-          <w:szCs w:val="21"/>
-          <w:lang w:val="en-SG" w:eastAsia="en-SG"/>
-        </w:rPr>
-        <w:lastRenderedPageBreak/>
-        <w:t>Integration tests</w:t>
-      </w:r>
-      <w:r>
-        <w:rPr>
-          <w:rFonts w:ascii="Segoe UI" w:eastAsia="Times New Roman" w:hAnsi="Segoe UI" w:cs="Segoe UI"/>
-          <w:color w:val="333333"/>
-          <w:sz w:val="21"/>
-          <w:szCs w:val="21"/>
-          <w:lang w:val="en-SG" w:eastAsia="en-SG"/>
-        </w:rPr>
-        <w:t> that are checking the integration of multiple code units (those code units are assumed to be working).</w:t>
-      </w:r>
-      <w:r>
-        <w:rPr>
-          <w:rFonts w:ascii="Segoe UI" w:eastAsia="Times New Roman" w:hAnsi="Segoe UI" w:cs="Segoe UI"/>
-          <w:color w:val="333333"/>
-          <w:sz w:val="21"/>
-          <w:szCs w:val="21"/>
-          <w:lang w:val="en-SG" w:eastAsia="en-SG"/>
-        </w:rPr>
-        <w:br/>
-        <w:t>e.g. </w:t>
-      </w:r>
-      <w:proofErr w:type="spellStart"/>
-      <w:proofErr w:type="gramStart"/>
-      <w:r>
-        <w:rPr>
-          <w:rFonts w:ascii="Consolas" w:eastAsia="Times New Roman" w:hAnsi="Consolas" w:cs="Courier New"/>
-          <w:color w:val="333333"/>
-          <w:sz w:val="20"/>
-          <w:szCs w:val="20"/>
-          <w:lang w:val="en-SG" w:eastAsia="en-SG"/>
-        </w:rPr>
-        <w:t>seedu.taskmanager</w:t>
-      </w:r>
-      <w:proofErr w:type="gramEnd"/>
-      <w:r>
-        <w:rPr>
-          <w:rFonts w:ascii="Consolas" w:eastAsia="Times New Roman" w:hAnsi="Consolas" w:cs="Courier New"/>
-          <w:color w:val="333333"/>
-          <w:sz w:val="20"/>
-          <w:szCs w:val="20"/>
-          <w:lang w:val="en-SG" w:eastAsia="en-SG"/>
-        </w:rPr>
-        <w:t>.storage.StorageManagerTest</w:t>
-      </w:r>
-      <w:proofErr w:type="spellEnd"/>
-    </w:p>
-    <w:p>
-      <w:pPr>
-        <w:numPr>
-          <w:ilvl w:val="1"/>
-          <w:numId w:val="16"/>
-        </w:numPr>
-        <w:spacing w:after="0" w:afterAutospacing="1" w:line="240" w:lineRule="auto"/>
-        <w:rPr>
-          <w:rFonts w:ascii="Segoe UI" w:eastAsia="Times New Roman" w:hAnsi="Segoe UI" w:cs="Segoe UI"/>
-          <w:color w:val="333333"/>
-          <w:sz w:val="21"/>
-          <w:szCs w:val="21"/>
-          <w:lang w:val="en-SG" w:eastAsia="en-SG"/>
-        </w:rPr>
-      </w:pPr>
-      <w:r>
-        <w:rPr>
-          <w:rFonts w:ascii="Segoe UI" w:eastAsia="Times New Roman" w:hAnsi="Segoe UI" w:cs="Segoe UI"/>
-          <w:color w:val="333333"/>
-          <w:sz w:val="21"/>
-          <w:szCs w:val="21"/>
-          <w:lang w:val="en-SG" w:eastAsia="en-SG"/>
-        </w:rPr>
-        <w:t xml:space="preserve">Hybrids of unit and integration tests. These tests are checking multiple code units as well as how </w:t>
-      </w:r>
-      <w:proofErr w:type="spellStart"/>
-      <w:r>
-        <w:rPr>
-          <w:rFonts w:ascii="Segoe UI" w:eastAsia="Times New Roman" w:hAnsi="Segoe UI" w:cs="Segoe UI"/>
-          <w:color w:val="333333"/>
-          <w:sz w:val="21"/>
-          <w:szCs w:val="21"/>
-          <w:lang w:val="en-SG" w:eastAsia="en-SG"/>
-        </w:rPr>
-        <w:t>the</w:t>
-      </w:r>
-      <w:proofErr w:type="spellEnd"/>
-      <w:r>
-        <w:rPr>
-          <w:rFonts w:ascii="Segoe UI" w:eastAsia="Times New Roman" w:hAnsi="Segoe UI" w:cs="Segoe UI"/>
-          <w:color w:val="333333"/>
-          <w:sz w:val="21"/>
-          <w:szCs w:val="21"/>
-          <w:lang w:val="en-SG" w:eastAsia="en-SG"/>
-        </w:rPr>
-        <w:t xml:space="preserve"> are connected together.</w:t>
-      </w:r>
-      <w:r>
-        <w:rPr>
-          <w:rFonts w:ascii="Segoe UI" w:eastAsia="Times New Roman" w:hAnsi="Segoe UI" w:cs="Segoe UI"/>
-          <w:color w:val="333333"/>
-          <w:sz w:val="21"/>
-          <w:szCs w:val="21"/>
-          <w:lang w:val="en-SG" w:eastAsia="en-SG"/>
-        </w:rPr>
-        <w:br/>
-        <w:t>e.g. </w:t>
-      </w:r>
-      <w:proofErr w:type="spellStart"/>
-      <w:proofErr w:type="gramStart"/>
-      <w:r>
-        <w:rPr>
-          <w:rFonts w:ascii="Consolas" w:eastAsia="Times New Roman" w:hAnsi="Consolas" w:cs="Courier New"/>
-          <w:color w:val="333333"/>
-          <w:sz w:val="20"/>
-          <w:szCs w:val="20"/>
-          <w:lang w:val="en-SG" w:eastAsia="en-SG"/>
-        </w:rPr>
-        <w:t>seedu.taskmanager</w:t>
-      </w:r>
-      <w:proofErr w:type="gramEnd"/>
-      <w:r>
-        <w:rPr>
-          <w:rFonts w:ascii="Consolas" w:eastAsia="Times New Roman" w:hAnsi="Consolas" w:cs="Courier New"/>
-          <w:color w:val="333333"/>
-          <w:sz w:val="20"/>
-          <w:szCs w:val="20"/>
-          <w:lang w:val="en-SG" w:eastAsia="en-SG"/>
-        </w:rPr>
-        <w:t>.logic.LogicManagerTest</w:t>
-      </w:r>
-      <w:proofErr w:type="spellEnd"/>
-    </w:p>
-    <w:p>
-      <w:pPr>
-        <w:spacing w:after="240" w:line="240" w:lineRule="auto"/>
-        <w:rPr>
-          <w:rFonts w:ascii="Segoe UI" w:eastAsia="Times New Roman" w:hAnsi="Segoe UI" w:cs="Segoe UI"/>
-          <w:color w:val="333333"/>
-          <w:sz w:val="21"/>
-          <w:szCs w:val="21"/>
-          <w:lang w:val="en-SG" w:eastAsia="en-SG"/>
-        </w:rPr>
-      </w:pPr>
-      <w:r>
-        <w:rPr>
-          <w:rFonts w:ascii="Segoe UI" w:eastAsia="Times New Roman" w:hAnsi="Segoe UI" w:cs="Segoe UI"/>
-          <w:b/>
-          <w:bCs/>
-          <w:color w:val="333333"/>
-          <w:sz w:val="21"/>
-          <w:szCs w:val="21"/>
-          <w:lang w:val="en-SG" w:eastAsia="en-SG"/>
-        </w:rPr>
-        <w:t xml:space="preserve">Headless GUI </w:t>
-      </w:r>
-      <w:proofErr w:type="gramStart"/>
-      <w:r>
-        <w:rPr>
-          <w:rFonts w:ascii="Segoe UI" w:eastAsia="Times New Roman" w:hAnsi="Segoe UI" w:cs="Segoe UI"/>
-          <w:b/>
-          <w:bCs/>
-          <w:color w:val="333333"/>
-          <w:sz w:val="21"/>
-          <w:szCs w:val="21"/>
-          <w:lang w:val="en-SG" w:eastAsia="en-SG"/>
-        </w:rPr>
-        <w:t>Testing</w:t>
-      </w:r>
-      <w:r>
-        <w:rPr>
-          <w:rFonts w:ascii="Segoe UI" w:eastAsia="Times New Roman" w:hAnsi="Segoe UI" w:cs="Segoe UI"/>
-          <w:color w:val="333333"/>
-          <w:sz w:val="21"/>
-          <w:szCs w:val="21"/>
-          <w:lang w:val="en-SG" w:eastAsia="en-SG"/>
-        </w:rPr>
-        <w:t> :</w:t>
-      </w:r>
-      <w:proofErr w:type="gramEnd"/>
-      <w:r>
-        <w:rPr>
-          <w:rFonts w:ascii="Segoe UI" w:eastAsia="Times New Roman" w:hAnsi="Segoe UI" w:cs="Segoe UI"/>
-          <w:color w:val="333333"/>
-          <w:sz w:val="21"/>
-          <w:szCs w:val="21"/>
-          <w:lang w:val="en-SG" w:eastAsia="en-SG"/>
-        </w:rPr>
-        <w:t xml:space="preserve"> Thanks to the </w:t>
-      </w:r>
-      <w:proofErr w:type="spellStart"/>
-      <w:r>
-        <w:rPr>
-          <w:rFonts w:ascii="Segoe UI" w:eastAsia="Times New Roman" w:hAnsi="Segoe UI" w:cs="Segoe UI"/>
-          <w:color w:val="333333"/>
-          <w:sz w:val="21"/>
-          <w:szCs w:val="21"/>
-          <w:lang w:val="en-SG" w:eastAsia="en-SG"/>
-        </w:rPr>
-        <w:fldChar w:fldCharType="begin"/>
-      </w:r>
-      <w:r>
-        <w:rPr>
-          <w:rFonts w:ascii="Segoe UI" w:eastAsia="Times New Roman" w:hAnsi="Segoe UI" w:cs="Segoe UI"/>
-          <w:color w:val="333333"/>
-          <w:sz w:val="21"/>
-          <w:szCs w:val="21"/>
-          <w:lang w:val="en-SG" w:eastAsia="en-SG"/>
-        </w:rPr>
-        <w:instrText xml:space="preserve"> HYPERLINK "https://github.com/TestFX/TestFX" </w:instrText>
-      </w:r>
-      <w:r>
-        <w:rPr>
-          <w:rFonts w:ascii="Segoe UI" w:eastAsia="Times New Roman" w:hAnsi="Segoe UI" w:cs="Segoe UI"/>
-          <w:color w:val="333333"/>
-          <w:sz w:val="21"/>
-          <w:szCs w:val="21"/>
-          <w:lang w:val="en-SG" w:eastAsia="en-SG"/>
-        </w:rPr>
-        <w:fldChar w:fldCharType="separate"/>
-      </w:r>
-      <w:r>
-        <w:rPr>
-          <w:rFonts w:ascii="Segoe UI" w:eastAsia="Times New Roman" w:hAnsi="Segoe UI" w:cs="Segoe UI"/>
-          <w:color w:val="4078C0"/>
-          <w:sz w:val="21"/>
-          <w:szCs w:val="21"/>
-          <w:u w:val="single"/>
-          <w:lang w:val="en-SG" w:eastAsia="en-SG"/>
-        </w:rPr>
-        <w:t>TestFX</w:t>
-      </w:r>
-      <w:proofErr w:type="spellEnd"/>
-      <w:r>
-        <w:rPr>
-          <w:rFonts w:ascii="Segoe UI" w:eastAsia="Times New Roman" w:hAnsi="Segoe UI" w:cs="Segoe UI"/>
-          <w:color w:val="333333"/>
-          <w:sz w:val="21"/>
-          <w:szCs w:val="21"/>
-          <w:lang w:val="en-SG" w:eastAsia="en-SG"/>
-        </w:rPr>
-        <w:fldChar w:fldCharType="end"/>
-      </w:r>
-      <w:r>
-        <w:rPr>
-          <w:rFonts w:ascii="Segoe UI" w:eastAsia="Times New Roman" w:hAnsi="Segoe UI" w:cs="Segoe UI"/>
-          <w:color w:val="333333"/>
-          <w:sz w:val="21"/>
-          <w:szCs w:val="21"/>
-          <w:lang w:val="en-SG" w:eastAsia="en-SG"/>
-        </w:rPr>
-        <w:t> library we use, our GUI tests can be run in the </w:t>
-      </w:r>
-      <w:r>
-        <w:rPr>
-          <w:rFonts w:ascii="Segoe UI" w:eastAsia="Times New Roman" w:hAnsi="Segoe UI" w:cs="Segoe UI"/>
-          <w:i/>
-          <w:iCs/>
-          <w:color w:val="333333"/>
-          <w:sz w:val="21"/>
-          <w:szCs w:val="21"/>
-          <w:lang w:val="en-SG" w:eastAsia="en-SG"/>
-        </w:rPr>
-        <w:t>headless</w:t>
-      </w:r>
-      <w:r>
-        <w:rPr>
-          <w:rFonts w:ascii="Segoe UI" w:eastAsia="Times New Roman" w:hAnsi="Segoe UI" w:cs="Segoe UI"/>
-          <w:color w:val="333333"/>
-          <w:sz w:val="21"/>
-          <w:szCs w:val="21"/>
-          <w:lang w:val="en-SG" w:eastAsia="en-SG"/>
-        </w:rPr>
-        <w:t> mode. In the headless mode, GUI tests do not show up on the screen. That means the developer can do other things on the Computer while the tests are running.</w:t>
-      </w:r>
-      <w:r>
-        <w:rPr>
-          <w:rFonts w:ascii="Segoe UI" w:eastAsia="Times New Roman" w:hAnsi="Segoe UI" w:cs="Segoe UI"/>
-          <w:color w:val="333333"/>
-          <w:sz w:val="21"/>
-          <w:szCs w:val="21"/>
-          <w:lang w:val="en-SG" w:eastAsia="en-SG"/>
-        </w:rPr>
-        <w:br/>
-        <w:t>See </w:t>
-      </w:r>
-      <w:hyperlink r:id="rId59" w:anchor="running-tests" w:history="1">
-        <w:r>
-          <w:rPr>
-            <w:rFonts w:ascii="Segoe UI" w:eastAsia="Times New Roman" w:hAnsi="Segoe UI" w:cs="Segoe UI"/>
-            <w:color w:val="4078C0"/>
-            <w:sz w:val="21"/>
-            <w:szCs w:val="21"/>
-            <w:u w:val="single"/>
-            <w:lang w:val="en-SG" w:eastAsia="en-SG"/>
-          </w:rPr>
-          <w:t>UsingGradle.md</w:t>
-        </w:r>
-      </w:hyperlink>
-      <w:r>
-        <w:rPr>
-          <w:rFonts w:ascii="Segoe UI" w:eastAsia="Times New Roman" w:hAnsi="Segoe UI" w:cs="Segoe UI"/>
-          <w:color w:val="333333"/>
-          <w:sz w:val="21"/>
-          <w:szCs w:val="21"/>
-          <w:lang w:val="en-SG" w:eastAsia="en-SG"/>
-        </w:rPr>
-        <w:t> to learn how to run tests in headless mode.</w:t>
-      </w:r>
-    </w:p>
-    <w:p>
-      <w:pPr>
-        <w:pBdr>
-          <w:bottom w:val="single" w:sz="6" w:space="4" w:color="EEEEEE"/>
-        </w:pBdr>
-        <w:spacing w:before="360" w:after="240" w:line="240" w:lineRule="auto"/>
-        <w:outlineLvl w:val="1"/>
-        <w:rPr>
-          <w:rFonts w:ascii="Segoe UI" w:eastAsia="Times New Roman" w:hAnsi="Segoe UI" w:cs="Segoe UI"/>
-          <w:b/>
-          <w:bCs/>
-          <w:color w:val="333333"/>
-          <w:sz w:val="32"/>
-          <w:szCs w:val="32"/>
-          <w:lang w:val="en-SG" w:eastAsia="en-SG"/>
-        </w:rPr>
-      </w:pPr>
-      <w:r>
-        <w:rPr>
-          <w:rFonts w:ascii="Segoe UI" w:eastAsia="Times New Roman" w:hAnsi="Segoe UI" w:cs="Segoe UI"/>
-          <w:b/>
-          <w:bCs/>
-          <w:color w:val="333333"/>
-          <w:sz w:val="32"/>
-          <w:szCs w:val="32"/>
-          <w:lang w:val="en-SG" w:eastAsia="en-SG"/>
-        </w:rPr>
-        <w:t>Dev Ops</w:t>
-      </w:r>
-    </w:p>
-    <w:p>
-      <w:pPr>
-        <w:spacing w:before="360" w:after="240" w:line="240" w:lineRule="auto"/>
-        <w:outlineLvl w:val="2"/>
-        <w:rPr>
-          <w:rFonts w:ascii="Segoe UI" w:eastAsia="Times New Roman" w:hAnsi="Segoe UI" w:cs="Segoe UI"/>
-          <w:b/>
-          <w:bCs/>
-          <w:color w:val="333333"/>
-          <w:sz w:val="26"/>
-          <w:szCs w:val="26"/>
-          <w:lang w:val="en-SG" w:eastAsia="en-SG"/>
-        </w:rPr>
-      </w:pPr>
-      <w:r>
-        <w:rPr>
-          <w:rFonts w:ascii="Segoe UI" w:eastAsia="Times New Roman" w:hAnsi="Segoe UI" w:cs="Segoe UI"/>
-          <w:b/>
-          <w:bCs/>
-          <w:color w:val="333333"/>
-          <w:sz w:val="26"/>
-          <w:szCs w:val="26"/>
-          <w:lang w:val="en-SG" w:eastAsia="en-SG"/>
-        </w:rPr>
-        <w:t>Build Automation</w:t>
-      </w:r>
-    </w:p>
-    <w:p>
-      <w:pPr>
-        <w:spacing w:after="240" w:line="240" w:lineRule="auto"/>
         <w:rPr>
           <w:rFonts w:ascii="Segoe UI" w:eastAsia="Times New Roman" w:hAnsi="Segoe UI" w:cs="Segoe UI"/>
           <w:color w:val="333333"/>
@@ -7735,7 +7486,7 @@
           <w:szCs w:val="21"/>
           <w:lang w:val="en-SG" w:eastAsia="en-SG"/>
         </w:rPr>
-        <w:t xml:space="preserve"> to learn how to use </w:t>
+        <w:t xml:space="preserve"> for how to run tests using </w:t>
       </w:r>
       <w:proofErr w:type="spellStart"/>
       <w:r>
@@ -7757,7 +7508,586 @@
           <w:szCs w:val="21"/>
           <w:lang w:val="en-SG" w:eastAsia="en-SG"/>
         </w:rPr>
-        <w:t xml:space="preserve"> for build automation.</w:t>
+        <w:t>.</w:t>
+      </w:r>
+    </w:p>
+    <w:p>
+      <w:pPr>
+        <w:spacing w:after="240" w:line="240" w:lineRule="auto"/>
+        <w:rPr>
+          <w:rFonts w:ascii="Segoe UI" w:eastAsia="Times New Roman" w:hAnsi="Segoe UI" w:cs="Segoe UI"/>
+          <w:color w:val="333333"/>
+          <w:sz w:val="21"/>
+          <w:szCs w:val="21"/>
+          <w:lang w:val="en-SG" w:eastAsia="en-SG"/>
+        </w:rPr>
+      </w:pPr>
+      <w:r>
+        <w:rPr>
+          <w:rFonts w:ascii="Segoe UI" w:eastAsia="Times New Roman" w:hAnsi="Segoe UI" w:cs="Segoe UI"/>
+          <w:color w:val="333333"/>
+          <w:sz w:val="21"/>
+          <w:szCs w:val="21"/>
+          <w:lang w:val="en-SG" w:eastAsia="en-SG"/>
+        </w:rPr>
+        <w:t>We have two types of tests:</w:t>
+      </w:r>
+    </w:p>
+    <w:p>
+      <w:pPr>
+        <w:numPr>
+          <w:ilvl w:val="0"/>
+          <w:numId w:val="16"/>
+        </w:numPr>
+        <w:spacing w:after="0" w:line="240" w:lineRule="auto"/>
+        <w:rPr>
+          <w:rFonts w:ascii="Segoe UI" w:eastAsia="Times New Roman" w:hAnsi="Segoe UI" w:cs="Segoe UI"/>
+          <w:color w:val="333333"/>
+          <w:sz w:val="21"/>
+          <w:szCs w:val="21"/>
+          <w:lang w:val="en-SG" w:eastAsia="en-SG"/>
+        </w:rPr>
+      </w:pPr>
+      <w:r>
+        <w:rPr>
+          <w:rFonts w:ascii="Segoe UI" w:eastAsia="Times New Roman" w:hAnsi="Segoe UI" w:cs="Segoe UI"/>
+          <w:b/>
+          <w:bCs/>
+          <w:color w:val="333333"/>
+          <w:sz w:val="21"/>
+          <w:szCs w:val="21"/>
+          <w:lang w:val="en-SG" w:eastAsia="en-SG"/>
+        </w:rPr>
+        <w:t>GUI Tests</w:t>
+      </w:r>
+      <w:r>
+        <w:rPr>
+          <w:rFonts w:ascii="Segoe UI" w:eastAsia="Times New Roman" w:hAnsi="Segoe UI" w:cs="Segoe UI"/>
+          <w:color w:val="333333"/>
+          <w:sz w:val="21"/>
+          <w:szCs w:val="21"/>
+          <w:lang w:val="en-SG" w:eastAsia="en-SG"/>
+        </w:rPr>
+        <w:t> - These are </w:t>
+      </w:r>
+      <w:r>
+        <w:rPr>
+          <w:rFonts w:ascii="Segoe UI" w:eastAsia="Times New Roman" w:hAnsi="Segoe UI" w:cs="Segoe UI"/>
+          <w:i/>
+          <w:iCs/>
+          <w:color w:val="333333"/>
+          <w:sz w:val="21"/>
+          <w:szCs w:val="21"/>
+          <w:lang w:val="en-SG" w:eastAsia="en-SG"/>
+        </w:rPr>
+        <w:t>System Tests</w:t>
+      </w:r>
+      <w:r>
+        <w:rPr>
+          <w:rFonts w:ascii="Segoe UI" w:eastAsia="Times New Roman" w:hAnsi="Segoe UI" w:cs="Segoe UI"/>
+          <w:color w:val="333333"/>
+          <w:sz w:val="21"/>
+          <w:szCs w:val="21"/>
+          <w:lang w:val="en-SG" w:eastAsia="en-SG"/>
+        </w:rPr>
+        <w:t> that test the entire App by simulating user actions on the GUI. These are in the </w:t>
+      </w:r>
+      <w:proofErr w:type="spellStart"/>
+      <w:r>
+        <w:rPr>
+          <w:rFonts w:ascii="Consolas" w:eastAsia="Times New Roman" w:hAnsi="Consolas" w:cs="Courier New"/>
+          <w:color w:val="333333"/>
+          <w:sz w:val="20"/>
+          <w:szCs w:val="20"/>
+          <w:lang w:val="en-SG" w:eastAsia="en-SG"/>
+        </w:rPr>
+        <w:t>guitests</w:t>
+      </w:r>
+      <w:proofErr w:type="spellEnd"/>
+      <w:r>
+        <w:rPr>
+          <w:rFonts w:ascii="Segoe UI" w:eastAsia="Times New Roman" w:hAnsi="Segoe UI" w:cs="Segoe UI"/>
+          <w:color w:val="333333"/>
+          <w:sz w:val="21"/>
+          <w:szCs w:val="21"/>
+          <w:lang w:val="en-SG" w:eastAsia="en-SG"/>
+        </w:rPr>
+        <w:t> package.</w:t>
+      </w:r>
+    </w:p>
+    <w:p>
+      <w:pPr>
+        <w:numPr>
+          <w:ilvl w:val="0"/>
+          <w:numId w:val="16"/>
+        </w:numPr>
+        <w:spacing w:before="240" w:after="240" w:line="240" w:lineRule="auto"/>
+        <w:rPr>
+          <w:rFonts w:ascii="Segoe UI" w:eastAsia="Times New Roman" w:hAnsi="Segoe UI" w:cs="Segoe UI"/>
+          <w:color w:val="333333"/>
+          <w:sz w:val="21"/>
+          <w:szCs w:val="21"/>
+          <w:lang w:val="en-SG" w:eastAsia="en-SG"/>
+        </w:rPr>
+      </w:pPr>
+      <w:r>
+        <w:rPr>
+          <w:rFonts w:ascii="Segoe UI" w:eastAsia="Times New Roman" w:hAnsi="Segoe UI" w:cs="Segoe UI"/>
+          <w:b/>
+          <w:bCs/>
+          <w:color w:val="333333"/>
+          <w:sz w:val="21"/>
+          <w:szCs w:val="21"/>
+          <w:lang w:val="en-SG" w:eastAsia="en-SG"/>
+        </w:rPr>
+        <w:t>Non-GUI Tests</w:t>
+      </w:r>
+      <w:r>
+        <w:rPr>
+          <w:rFonts w:ascii="Segoe UI" w:eastAsia="Times New Roman" w:hAnsi="Segoe UI" w:cs="Segoe UI"/>
+          <w:color w:val="333333"/>
+          <w:sz w:val="21"/>
+          <w:szCs w:val="21"/>
+          <w:lang w:val="en-SG" w:eastAsia="en-SG"/>
+        </w:rPr>
+        <w:t> - These are tests not involving the GUI. They include,</w:t>
+      </w:r>
+    </w:p>
+    <w:p>
+      <w:pPr>
+        <w:numPr>
+          <w:ilvl w:val="1"/>
+          <w:numId w:val="16"/>
+        </w:numPr>
+        <w:spacing w:beforeAutospacing="1" w:after="0" w:afterAutospacing="1" w:line="240" w:lineRule="auto"/>
+        <w:rPr>
+          <w:rFonts w:ascii="Segoe UI" w:eastAsia="Times New Roman" w:hAnsi="Segoe UI" w:cs="Segoe UI"/>
+          <w:color w:val="333333"/>
+          <w:sz w:val="21"/>
+          <w:szCs w:val="21"/>
+          <w:lang w:val="en-SG" w:eastAsia="en-SG"/>
+        </w:rPr>
+      </w:pPr>
+      <w:r>
+        <w:rPr>
+          <w:rFonts w:ascii="Segoe UI" w:eastAsia="Times New Roman" w:hAnsi="Segoe UI" w:cs="Segoe UI"/>
+          <w:i/>
+          <w:iCs/>
+          <w:color w:val="333333"/>
+          <w:sz w:val="21"/>
+          <w:szCs w:val="21"/>
+          <w:lang w:val="en-SG" w:eastAsia="en-SG"/>
+        </w:rPr>
+        <w:t>Unit tests</w:t>
+      </w:r>
+      <w:r>
+        <w:rPr>
+          <w:rFonts w:ascii="Segoe UI" w:eastAsia="Times New Roman" w:hAnsi="Segoe UI" w:cs="Segoe UI"/>
+          <w:color w:val="333333"/>
+          <w:sz w:val="21"/>
+          <w:szCs w:val="21"/>
+          <w:lang w:val="en-SG" w:eastAsia="en-SG"/>
+        </w:rPr>
+        <w:t> targeting the lowest level methods/classes. </w:t>
+      </w:r>
+      <w:r>
+        <w:rPr>
+          <w:rFonts w:ascii="Segoe UI" w:eastAsia="Times New Roman" w:hAnsi="Segoe UI" w:cs="Segoe UI"/>
+          <w:color w:val="333333"/>
+          <w:sz w:val="21"/>
+          <w:szCs w:val="21"/>
+          <w:lang w:val="en-SG" w:eastAsia="en-SG"/>
+        </w:rPr>
+        <w:br/>
+        <w:t>e.g. </w:t>
+      </w:r>
+      <w:proofErr w:type="spellStart"/>
+      <w:proofErr w:type="gramStart"/>
+      <w:r>
+        <w:rPr>
+          <w:rFonts w:ascii="Consolas" w:eastAsia="Times New Roman" w:hAnsi="Consolas" w:cs="Courier New"/>
+          <w:color w:val="333333"/>
+          <w:sz w:val="20"/>
+          <w:szCs w:val="20"/>
+          <w:lang w:val="en-SG" w:eastAsia="en-SG"/>
+        </w:rPr>
+        <w:t>seedu.taskmanager</w:t>
+      </w:r>
+      <w:proofErr w:type="gramEnd"/>
+      <w:r>
+        <w:rPr>
+          <w:rFonts w:ascii="Consolas" w:eastAsia="Times New Roman" w:hAnsi="Consolas" w:cs="Courier New"/>
+          <w:color w:val="333333"/>
+          <w:sz w:val="20"/>
+          <w:szCs w:val="20"/>
+          <w:lang w:val="en-SG" w:eastAsia="en-SG"/>
+        </w:rPr>
+        <w:t>.commons.UrlUtilTest</w:t>
+      </w:r>
+      <w:proofErr w:type="spellEnd"/>
+    </w:p>
+    <w:p>
+      <w:pPr>
+        <w:numPr>
+          <w:ilvl w:val="1"/>
+          <w:numId w:val="16"/>
+        </w:numPr>
+        <w:spacing w:after="0" w:afterAutospacing="1" w:line="240" w:lineRule="auto"/>
+        <w:rPr>
+          <w:rFonts w:ascii="Segoe UI" w:eastAsia="Times New Roman" w:hAnsi="Segoe UI" w:cs="Segoe UI"/>
+          <w:color w:val="333333"/>
+          <w:sz w:val="21"/>
+          <w:szCs w:val="21"/>
+          <w:lang w:val="en-SG" w:eastAsia="en-SG"/>
+        </w:rPr>
+      </w:pPr>
+      <w:r>
+        <w:rPr>
+          <w:rFonts w:ascii="Segoe UI" w:eastAsia="Times New Roman" w:hAnsi="Segoe UI" w:cs="Segoe UI"/>
+          <w:i/>
+          <w:iCs/>
+          <w:color w:val="333333"/>
+          <w:sz w:val="21"/>
+          <w:szCs w:val="21"/>
+          <w:lang w:val="en-SG" w:eastAsia="en-SG"/>
+        </w:rPr>
+        <w:lastRenderedPageBreak/>
+        <w:t>Integration tests</w:t>
+      </w:r>
+      <w:r>
+        <w:rPr>
+          <w:rFonts w:ascii="Segoe UI" w:eastAsia="Times New Roman" w:hAnsi="Segoe UI" w:cs="Segoe UI"/>
+          <w:color w:val="333333"/>
+          <w:sz w:val="21"/>
+          <w:szCs w:val="21"/>
+          <w:lang w:val="en-SG" w:eastAsia="en-SG"/>
+        </w:rPr>
+        <w:t> that are checking the integration of multiple code units (those code units are assumed to be working).</w:t>
+      </w:r>
+      <w:r>
+        <w:rPr>
+          <w:rFonts w:ascii="Segoe UI" w:eastAsia="Times New Roman" w:hAnsi="Segoe UI" w:cs="Segoe UI"/>
+          <w:color w:val="333333"/>
+          <w:sz w:val="21"/>
+          <w:szCs w:val="21"/>
+          <w:lang w:val="en-SG" w:eastAsia="en-SG"/>
+        </w:rPr>
+        <w:br/>
+        <w:t>e.g. </w:t>
+      </w:r>
+      <w:proofErr w:type="spellStart"/>
+      <w:proofErr w:type="gramStart"/>
+      <w:r>
+        <w:rPr>
+          <w:rFonts w:ascii="Consolas" w:eastAsia="Times New Roman" w:hAnsi="Consolas" w:cs="Courier New"/>
+          <w:color w:val="333333"/>
+          <w:sz w:val="20"/>
+          <w:szCs w:val="20"/>
+          <w:lang w:val="en-SG" w:eastAsia="en-SG"/>
+        </w:rPr>
+        <w:t>seedu.taskmanager</w:t>
+      </w:r>
+      <w:proofErr w:type="gramEnd"/>
+      <w:r>
+        <w:rPr>
+          <w:rFonts w:ascii="Consolas" w:eastAsia="Times New Roman" w:hAnsi="Consolas" w:cs="Courier New"/>
+          <w:color w:val="333333"/>
+          <w:sz w:val="20"/>
+          <w:szCs w:val="20"/>
+          <w:lang w:val="en-SG" w:eastAsia="en-SG"/>
+        </w:rPr>
+        <w:t>.storage.StorageManagerTest</w:t>
+      </w:r>
+      <w:proofErr w:type="spellEnd"/>
+    </w:p>
+    <w:p>
+      <w:pPr>
+        <w:numPr>
+          <w:ilvl w:val="1"/>
+          <w:numId w:val="16"/>
+        </w:numPr>
+        <w:spacing w:after="0" w:afterAutospacing="1" w:line="240" w:lineRule="auto"/>
+        <w:rPr>
+          <w:rFonts w:ascii="Segoe UI" w:eastAsia="Times New Roman" w:hAnsi="Segoe UI" w:cs="Segoe UI"/>
+          <w:color w:val="333333"/>
+          <w:sz w:val="21"/>
+          <w:szCs w:val="21"/>
+          <w:lang w:val="en-SG" w:eastAsia="en-SG"/>
+        </w:rPr>
+      </w:pPr>
+      <w:r>
+        <w:rPr>
+          <w:rFonts w:ascii="Segoe UI" w:eastAsia="Times New Roman" w:hAnsi="Segoe UI" w:cs="Segoe UI"/>
+          <w:color w:val="333333"/>
+          <w:sz w:val="21"/>
+          <w:szCs w:val="21"/>
+          <w:lang w:val="en-SG" w:eastAsia="en-SG"/>
+        </w:rPr>
+        <w:t xml:space="preserve">Hybrids of unit and integration tests. These tests are checking multiple code units as well as how </w:t>
+      </w:r>
+      <w:proofErr w:type="spellStart"/>
+      <w:r>
+        <w:rPr>
+          <w:rFonts w:ascii="Segoe UI" w:eastAsia="Times New Roman" w:hAnsi="Segoe UI" w:cs="Segoe UI"/>
+          <w:color w:val="333333"/>
+          <w:sz w:val="21"/>
+          <w:szCs w:val="21"/>
+          <w:lang w:val="en-SG" w:eastAsia="en-SG"/>
+        </w:rPr>
+        <w:t>the</w:t>
+      </w:r>
+      <w:proofErr w:type="spellEnd"/>
+      <w:r>
+        <w:rPr>
+          <w:rFonts w:ascii="Segoe UI" w:eastAsia="Times New Roman" w:hAnsi="Segoe UI" w:cs="Segoe UI"/>
+          <w:color w:val="333333"/>
+          <w:sz w:val="21"/>
+          <w:szCs w:val="21"/>
+          <w:lang w:val="en-SG" w:eastAsia="en-SG"/>
+        </w:rPr>
+        <w:t xml:space="preserve"> are connected together.</w:t>
+      </w:r>
+      <w:r>
+        <w:rPr>
+          <w:rFonts w:ascii="Segoe UI" w:eastAsia="Times New Roman" w:hAnsi="Segoe UI" w:cs="Segoe UI"/>
+          <w:color w:val="333333"/>
+          <w:sz w:val="21"/>
+          <w:szCs w:val="21"/>
+          <w:lang w:val="en-SG" w:eastAsia="en-SG"/>
+        </w:rPr>
+        <w:br/>
+        <w:t>e.g. </w:t>
+      </w:r>
+      <w:proofErr w:type="spellStart"/>
+      <w:proofErr w:type="gramStart"/>
+      <w:r>
+        <w:rPr>
+          <w:rFonts w:ascii="Consolas" w:eastAsia="Times New Roman" w:hAnsi="Consolas" w:cs="Courier New"/>
+          <w:color w:val="333333"/>
+          <w:sz w:val="20"/>
+          <w:szCs w:val="20"/>
+          <w:lang w:val="en-SG" w:eastAsia="en-SG"/>
+        </w:rPr>
+        <w:t>seedu.taskmanager</w:t>
+      </w:r>
+      <w:proofErr w:type="gramEnd"/>
+      <w:r>
+        <w:rPr>
+          <w:rFonts w:ascii="Consolas" w:eastAsia="Times New Roman" w:hAnsi="Consolas" w:cs="Courier New"/>
+          <w:color w:val="333333"/>
+          <w:sz w:val="20"/>
+          <w:szCs w:val="20"/>
+          <w:lang w:val="en-SG" w:eastAsia="en-SG"/>
+        </w:rPr>
+        <w:t>.logic.LogicManagerTest</w:t>
+      </w:r>
+      <w:proofErr w:type="spellEnd"/>
+    </w:p>
+    <w:p>
+      <w:pPr>
+        <w:spacing w:after="240" w:line="240" w:lineRule="auto"/>
+        <w:rPr>
+          <w:rFonts w:ascii="Segoe UI" w:eastAsia="Times New Roman" w:hAnsi="Segoe UI" w:cs="Segoe UI"/>
+          <w:color w:val="333333"/>
+          <w:sz w:val="21"/>
+          <w:szCs w:val="21"/>
+          <w:lang w:val="en-SG" w:eastAsia="en-SG"/>
+        </w:rPr>
+      </w:pPr>
+      <w:r>
+        <w:rPr>
+          <w:rFonts w:ascii="Segoe UI" w:eastAsia="Times New Roman" w:hAnsi="Segoe UI" w:cs="Segoe UI"/>
+          <w:b/>
+          <w:bCs/>
+          <w:color w:val="333333"/>
+          <w:sz w:val="21"/>
+          <w:szCs w:val="21"/>
+          <w:lang w:val="en-SG" w:eastAsia="en-SG"/>
+        </w:rPr>
+        <w:t xml:space="preserve">Headless GUI </w:t>
+      </w:r>
+      <w:proofErr w:type="gramStart"/>
+      <w:r>
+        <w:rPr>
+          <w:rFonts w:ascii="Segoe UI" w:eastAsia="Times New Roman" w:hAnsi="Segoe UI" w:cs="Segoe UI"/>
+          <w:b/>
+          <w:bCs/>
+          <w:color w:val="333333"/>
+          <w:sz w:val="21"/>
+          <w:szCs w:val="21"/>
+          <w:lang w:val="en-SG" w:eastAsia="en-SG"/>
+        </w:rPr>
+        <w:t>Testing</w:t>
+      </w:r>
+      <w:r>
+        <w:rPr>
+          <w:rFonts w:ascii="Segoe UI" w:eastAsia="Times New Roman" w:hAnsi="Segoe UI" w:cs="Segoe UI"/>
+          <w:color w:val="333333"/>
+          <w:sz w:val="21"/>
+          <w:szCs w:val="21"/>
+          <w:lang w:val="en-SG" w:eastAsia="en-SG"/>
+        </w:rPr>
+        <w:t> :</w:t>
+      </w:r>
+      <w:proofErr w:type="gramEnd"/>
+      <w:r>
+        <w:rPr>
+          <w:rFonts w:ascii="Segoe UI" w:eastAsia="Times New Roman" w:hAnsi="Segoe UI" w:cs="Segoe UI"/>
+          <w:color w:val="333333"/>
+          <w:sz w:val="21"/>
+          <w:szCs w:val="21"/>
+          <w:lang w:val="en-SG" w:eastAsia="en-SG"/>
+        </w:rPr>
+        <w:t xml:space="preserve"> Thanks to the </w:t>
+      </w:r>
+      <w:proofErr w:type="spellStart"/>
+      <w:r>
+        <w:rPr>
+          <w:rFonts w:ascii="Segoe UI" w:eastAsia="Times New Roman" w:hAnsi="Segoe UI" w:cs="Segoe UI"/>
+          <w:color w:val="333333"/>
+          <w:sz w:val="21"/>
+          <w:szCs w:val="21"/>
+          <w:lang w:val="en-SG" w:eastAsia="en-SG"/>
+        </w:rPr>
+        <w:fldChar w:fldCharType="begin"/>
+      </w:r>
+      <w:r>
+        <w:rPr>
+          <w:rFonts w:ascii="Segoe UI" w:eastAsia="Times New Roman" w:hAnsi="Segoe UI" w:cs="Segoe UI"/>
+          <w:color w:val="333333"/>
+          <w:sz w:val="21"/>
+          <w:szCs w:val="21"/>
+          <w:lang w:val="en-SG" w:eastAsia="en-SG"/>
+        </w:rPr>
+        <w:instrText xml:space="preserve"> HYPERLINK "https://github.com/TestFX/TestFX" </w:instrText>
+      </w:r>
+      <w:r>
+        <w:rPr>
+          <w:rFonts w:ascii="Segoe UI" w:eastAsia="Times New Roman" w:hAnsi="Segoe UI" w:cs="Segoe UI"/>
+          <w:color w:val="333333"/>
+          <w:sz w:val="21"/>
+          <w:szCs w:val="21"/>
+          <w:lang w:val="en-SG" w:eastAsia="en-SG"/>
+        </w:rPr>
+        <w:fldChar w:fldCharType="separate"/>
+      </w:r>
+      <w:r>
+        <w:rPr>
+          <w:rFonts w:ascii="Segoe UI" w:eastAsia="Times New Roman" w:hAnsi="Segoe UI" w:cs="Segoe UI"/>
+          <w:color w:val="4078C0"/>
+          <w:sz w:val="21"/>
+          <w:szCs w:val="21"/>
+          <w:u w:val="single"/>
+          <w:lang w:val="en-SG" w:eastAsia="en-SG"/>
+        </w:rPr>
+        <w:t>TestFX</w:t>
+      </w:r>
+      <w:proofErr w:type="spellEnd"/>
+      <w:r>
+        <w:rPr>
+          <w:rFonts w:ascii="Segoe UI" w:eastAsia="Times New Roman" w:hAnsi="Segoe UI" w:cs="Segoe UI"/>
+          <w:color w:val="333333"/>
+          <w:sz w:val="21"/>
+          <w:szCs w:val="21"/>
+          <w:lang w:val="en-SG" w:eastAsia="en-SG"/>
+        </w:rPr>
+        <w:fldChar w:fldCharType="end"/>
+      </w:r>
+      <w:r>
+        <w:rPr>
+          <w:rFonts w:ascii="Segoe UI" w:eastAsia="Times New Roman" w:hAnsi="Segoe UI" w:cs="Segoe UI"/>
+          <w:color w:val="333333"/>
+          <w:sz w:val="21"/>
+          <w:szCs w:val="21"/>
+          <w:lang w:val="en-SG" w:eastAsia="en-SG"/>
+        </w:rPr>
+        <w:t> library we use, our GUI tests can be run in the </w:t>
+      </w:r>
+      <w:r>
+        <w:rPr>
+          <w:rFonts w:ascii="Segoe UI" w:eastAsia="Times New Roman" w:hAnsi="Segoe UI" w:cs="Segoe UI"/>
+          <w:i/>
+          <w:iCs/>
+          <w:color w:val="333333"/>
+          <w:sz w:val="21"/>
+          <w:szCs w:val="21"/>
+          <w:lang w:val="en-SG" w:eastAsia="en-SG"/>
+        </w:rPr>
+        <w:t>headless</w:t>
+      </w:r>
+      <w:r>
+        <w:rPr>
+          <w:rFonts w:ascii="Segoe UI" w:eastAsia="Times New Roman" w:hAnsi="Segoe UI" w:cs="Segoe UI"/>
+          <w:color w:val="333333"/>
+          <w:sz w:val="21"/>
+          <w:szCs w:val="21"/>
+          <w:lang w:val="en-SG" w:eastAsia="en-SG"/>
+        </w:rPr>
+        <w:t> mode. In the headless mode, GUI tests do not show up on the screen. That means the developer can do other things on the Computer while the tests are running.</w:t>
+      </w:r>
+      <w:r>
+        <w:rPr>
+          <w:rFonts w:ascii="Segoe UI" w:eastAsia="Times New Roman" w:hAnsi="Segoe UI" w:cs="Segoe UI"/>
+          <w:color w:val="333333"/>
+          <w:sz w:val="21"/>
+          <w:szCs w:val="21"/>
+          <w:lang w:val="en-SG" w:eastAsia="en-SG"/>
+        </w:rPr>
+        <w:br/>
+        <w:t>See </w:t>
+      </w:r>
+      <w:hyperlink r:id="rId61" w:anchor="running-tests" w:history="1">
+        <w:r>
+          <w:rPr>
+            <w:rFonts w:ascii="Segoe UI" w:eastAsia="Times New Roman" w:hAnsi="Segoe UI" w:cs="Segoe UI"/>
+            <w:color w:val="4078C0"/>
+            <w:sz w:val="21"/>
+            <w:szCs w:val="21"/>
+            <w:u w:val="single"/>
+            <w:lang w:val="en-SG" w:eastAsia="en-SG"/>
+          </w:rPr>
+          <w:t>UsingGradle.md</w:t>
+        </w:r>
+      </w:hyperlink>
+      <w:r>
+        <w:rPr>
+          <w:rFonts w:ascii="Segoe UI" w:eastAsia="Times New Roman" w:hAnsi="Segoe UI" w:cs="Segoe UI"/>
+          <w:color w:val="333333"/>
+          <w:sz w:val="21"/>
+          <w:szCs w:val="21"/>
+          <w:lang w:val="en-SG" w:eastAsia="en-SG"/>
+        </w:rPr>
+        <w:t> to learn how to run tests in headless mode.</w:t>
+      </w:r>
+    </w:p>
+    <w:p>
+      <w:pPr>
+        <w:pBdr>
+          <w:bottom w:val="single" w:sz="6" w:space="4" w:color="EEEEEE"/>
+        </w:pBdr>
+        <w:spacing w:before="360" w:after="240" w:line="240" w:lineRule="auto"/>
+        <w:outlineLvl w:val="1"/>
+        <w:rPr>
+          <w:rFonts w:ascii="Segoe UI" w:eastAsia="Times New Roman" w:hAnsi="Segoe UI" w:cs="Segoe UI"/>
+          <w:b/>
+          <w:bCs/>
+          <w:color w:val="333333"/>
+          <w:sz w:val="32"/>
+          <w:szCs w:val="32"/>
+          <w:lang w:val="en-SG" w:eastAsia="en-SG"/>
+        </w:rPr>
+      </w:pPr>
+      <w:r>
+        <w:rPr>
+          <w:rFonts w:ascii="Segoe UI" w:eastAsia="Times New Roman" w:hAnsi="Segoe UI" w:cs="Segoe UI"/>
+          <w:b/>
+          <w:bCs/>
+          <w:color w:val="333333"/>
+          <w:sz w:val="32"/>
+          <w:szCs w:val="32"/>
+          <w:lang w:val="en-SG" w:eastAsia="en-SG"/>
+        </w:rPr>
+        <w:t>Dev Ops</w:t>
       </w:r>
     </w:p>
     <w:p>
@@ -7784,6 +8114,100 @@
           <w:szCs w:val="26"/>
           <w:lang w:val="en-SG" w:eastAsia="en-SG"/>
         </w:rPr>
+        <w:t>Build Automation</w:t>
+      </w:r>
+    </w:p>
+    <w:p>
+      <w:pPr>
+        <w:spacing w:after="240" w:line="240" w:lineRule="auto"/>
+        <w:rPr>
+          <w:rFonts w:ascii="Segoe UI" w:eastAsia="Times New Roman" w:hAnsi="Segoe UI" w:cs="Segoe UI"/>
+          <w:color w:val="333333"/>
+          <w:sz w:val="21"/>
+          <w:szCs w:val="21"/>
+          <w:lang w:val="en-SG" w:eastAsia="en-SG"/>
+        </w:rPr>
+      </w:pPr>
+      <w:r>
+        <w:rPr>
+          <w:rFonts w:ascii="Segoe UI" w:eastAsia="Times New Roman" w:hAnsi="Segoe UI" w:cs="Segoe UI"/>
+          <w:color w:val="333333"/>
+          <w:sz w:val="21"/>
+          <w:szCs w:val="21"/>
+          <w:lang w:val="en-SG" w:eastAsia="en-SG"/>
+        </w:rPr>
+        <w:t>See </w:t>
+      </w:r>
+      <w:hyperlink r:id="rId62" w:history="1">
+        <w:r>
+          <w:rPr>
+            <w:rFonts w:ascii="Segoe UI" w:eastAsia="Times New Roman" w:hAnsi="Segoe UI" w:cs="Segoe UI"/>
+            <w:color w:val="4078C0"/>
+            <w:sz w:val="21"/>
+            <w:szCs w:val="21"/>
+            <w:u w:val="single"/>
+            <w:lang w:val="en-SG" w:eastAsia="en-SG"/>
+          </w:rPr>
+          <w:t>UsingGradle.md</w:t>
+        </w:r>
+      </w:hyperlink>
+      <w:r>
+        <w:rPr>
+          <w:rFonts w:ascii="Segoe UI" w:eastAsia="Times New Roman" w:hAnsi="Segoe UI" w:cs="Segoe UI"/>
+          <w:color w:val="333333"/>
+          <w:sz w:val="21"/>
+          <w:szCs w:val="21"/>
+          <w:lang w:val="en-SG" w:eastAsia="en-SG"/>
+        </w:rPr>
+        <w:t xml:space="preserve"> to learn how to use </w:t>
+      </w:r>
+      <w:proofErr w:type="spellStart"/>
+      <w:r>
+        <w:rPr>
+          <w:rFonts w:ascii="Segoe UI" w:eastAsia="Times New Roman" w:hAnsi="Segoe UI" w:cs="Segoe UI"/>
+          <w:color w:val="333333"/>
+          <w:sz w:val="21"/>
+          <w:szCs w:val="21"/>
+          <w:lang w:val="en-SG" w:eastAsia="en-SG"/>
+        </w:rPr>
+        <w:t>Gradle</w:t>
+      </w:r>
+      <w:proofErr w:type="spellEnd"/>
+      <w:r>
+        <w:rPr>
+          <w:rFonts w:ascii="Segoe UI" w:eastAsia="Times New Roman" w:hAnsi="Segoe UI" w:cs="Segoe UI"/>
+          <w:color w:val="333333"/>
+          <w:sz w:val="21"/>
+          <w:szCs w:val="21"/>
+          <w:lang w:val="en-SG" w:eastAsia="en-SG"/>
+        </w:rPr>
+        <w:t xml:space="preserve"> for build automation.</w:t>
+      </w:r>
+    </w:p>
+    <w:p>
+      <w:pPr>
+        <w:spacing w:before="360" w:after="240" w:line="240" w:lineRule="auto"/>
+        <w:outlineLvl w:val="2"/>
+        <w:rPr>
+          <w:rFonts w:ascii="Segoe UI" w:eastAsia="Times New Roman" w:hAnsi="Segoe UI" w:cs="Segoe UI"/>
+          <w:b/>
+          <w:bCs/>
+          <w:color w:val="333333"/>
+          <w:sz w:val="26"/>
+          <w:szCs w:val="26"/>
+          <w:lang w:val="en-SG" w:eastAsia="en-SG"/>
+        </w:rPr>
+      </w:pPr>
+      <w:r>
+        <w:rPr>
+          <w:rFonts w:ascii="Segoe UI" w:eastAsia="Times New Roman" w:hAnsi="Segoe UI" w:cs="Segoe UI"/>
+          <w:b/>
+          <w:bCs/>
+          <w:color w:val="333333"/>
+          <w:sz w:val="26"/>
+          <w:szCs w:val="26"/>
+          <w:lang w:val="en-SG" w:eastAsia="en-SG"/>
+        </w:rPr>
         <w:t>Continuous Integration</w:t>
       </w:r>
     </w:p>
@@ -7808,7 +8232,7 @@
         </w:rPr>
         <w:t>We use </w:t>
       </w:r>
-      <w:hyperlink r:id="rId61" w:history="1">
+      <w:hyperlink r:id="rId63" w:history="1">
         <w:r>
           <w:rPr>
             <w:rFonts w:ascii="Segoe UI" w:eastAsia="Times New Roman" w:hAnsi="Segoe UI" w:cs="Segoe UI"/>
@@ -7853,7 +8277,7 @@
         </w:rPr>
         <w:t> on our projects. See </w:t>
       </w:r>
-      <w:hyperlink r:id="rId62" w:history="1">
+      <w:hyperlink r:id="rId64" w:history="1">
         <w:r>
           <w:rPr>
             <w:rFonts w:ascii="Segoe UI" w:eastAsia="Times New Roman" w:hAnsi="Segoe UI" w:cs="Segoe UI"/>
@@ -7951,7 +8375,7 @@
         </w:rPr>
         <w:t>Generate a JAR file </w:t>
       </w:r>
-      <w:hyperlink r:id="rId63" w:anchor="creating-the-jar-file" w:history="1">
+      <w:hyperlink r:id="rId65" w:anchor="creating-the-jar-file" w:history="1">
         <w:r>
           <w:rPr>
             <w:rFonts w:ascii="Segoe UI" w:eastAsia="Times New Roman" w:hAnsi="Segoe UI" w:cs="Segoe UI"/>
@@ -8039,7 +8463,7 @@
           <w:lang w:val="en-SG" w:eastAsia="en-SG"/>
         </w:rPr>
       </w:pPr>
-      <w:hyperlink r:id="rId64" w:history="1">
+      <w:hyperlink r:id="rId66" w:history="1">
         <w:r>
           <w:rPr>
             <w:rFonts w:ascii="Segoe UI" w:eastAsia="Times New Roman" w:hAnsi="Segoe UI" w:cs="Segoe UI"/>
@@ -8111,7 +8535,7 @@
         </w:rPr>
         <w:t>A project often depends on third-party libraries. For example, DearJim depends on the </w:t>
       </w:r>
-      <w:hyperlink r:id="rId65" w:history="1">
+      <w:hyperlink r:id="rId67" w:history="1">
         <w:r>
           <w:rPr>
             <w:rFonts w:ascii="Segoe UI" w:eastAsia="Times New Roman" w:hAnsi="Segoe UI" w:cs="Segoe UI"/>
@@ -13033,15 +13457,6 @@
         <w:spacing w:after="240" w:line="240" w:lineRule="auto"/>
         <w:rPr>
           <w:rFonts w:ascii="Segoe UI" w:eastAsia="Times New Roman" w:hAnsi="Segoe UI" w:cs="Segoe UI"/>
-          <w:color w:val="333333"/>
-          <w:sz w:val="21"/>
-          <w:szCs w:val="21"/>
-          <w:lang w:val="en-SG" w:eastAsia="en-SG"/>
-        </w:rPr>
-      </w:pPr>
-      <w:r>
-        <w:rPr>
-          <w:rFonts w:ascii="Segoe UI" w:eastAsia="Times New Roman" w:hAnsi="Segoe UI" w:cs="Segoe UI"/>
           <w:b/>
           <w:bCs/>
           <w:color w:val="333333"/>
@@ -13049,6 +13464,30 @@
           <w:szCs w:val="21"/>
           <w:lang w:val="en-SG" w:eastAsia="en-SG"/>
         </w:rPr>
+      </w:pPr>
+    </w:p>
+    <w:p>
+      <w:pPr>
+        <w:spacing w:after="240" w:line="240" w:lineRule="auto"/>
+        <w:rPr>
+          <w:rFonts w:ascii="Segoe UI" w:eastAsia="Times New Roman" w:hAnsi="Segoe UI" w:cs="Segoe UI"/>
+          <w:color w:val="333333"/>
+          <w:sz w:val="21"/>
+          <w:szCs w:val="21"/>
+          <w:lang w:val="en-SG" w:eastAsia="en-SG"/>
+        </w:rPr>
+      </w:pPr>
+      <w:r>
+        <w:rPr>
+          <w:rFonts w:ascii="Segoe UI" w:eastAsia="Times New Roman" w:hAnsi="Segoe UI" w:cs="Segoe UI"/>
+          <w:b/>
+          <w:bCs/>
+          <w:color w:val="333333"/>
+          <w:sz w:val="21"/>
+          <w:szCs w:val="21"/>
+          <w:lang w:val="en-SG" w:eastAsia="en-SG"/>
+        </w:rPr>
+        <w:lastRenderedPageBreak/>
         <w:t>Extensions</w:t>
       </w:r>
     </w:p>
@@ -13071,7 +13510,6 @@
           <w:szCs w:val="21"/>
           <w:lang w:val="en-SG" w:eastAsia="en-SG"/>
         </w:rPr>
-        <w:lastRenderedPageBreak/>
         <w:t>2a. The list is empty</w:t>
       </w:r>
     </w:p>
@@ -13962,6 +14400,7 @@
           <w:szCs w:val="21"/>
           <w:lang w:val="en-SG" w:eastAsia="en-SG"/>
         </w:rPr>
+        <w:lastRenderedPageBreak/>
         <w:t>Use case ends</w:t>
       </w:r>
     </w:p>
@@ -13986,7 +14425,6 @@
           <w:szCs w:val="21"/>
           <w:lang w:val="en-SG" w:eastAsia="en-SG"/>
         </w:rPr>
-        <w:lastRenderedPageBreak/>
         <w:t>Extensions</w:t>
       </w:r>
     </w:p>
@@ -14873,7 +15311,11 @@
           <w:lang w:val="en-SG" w:eastAsia="en-SG"/>
         </w:rPr>
       </w:pPr>
-      <w:r>
+    </w:p>
+    <w:p>
+      <w:pPr>
+        <w:spacing w:before="360" w:after="240" w:line="240" w:lineRule="auto"/>
+        <w:outlineLvl w:val="3"/>
         <w:rPr>
           <w:rFonts w:ascii="Segoe UI" w:eastAsia="Times New Roman" w:hAnsi="Segoe UI" w:cs="Segoe UI"/>
           <w:b/>
@@ -14883,6 +15325,18 @@
           <w:szCs w:val="21"/>
           <w:lang w:val="en-SG" w:eastAsia="en-SG"/>
         </w:rPr>
+      </w:pPr>
+      <w:r>
+        <w:rPr>
+          <w:rFonts w:ascii="Segoe UI" w:eastAsia="Times New Roman" w:hAnsi="Segoe UI" w:cs="Segoe UI"/>
+          <w:b/>
+          <w:bCs/>
+          <w:color w:val="333333"/>
+          <w:sz w:val="21"/>
+          <w:szCs w:val="21"/>
+          <w:lang w:val="en-SG" w:eastAsia="en-SG"/>
+        </w:rPr>
+        <w:lastRenderedPageBreak/>
         <w:t>Use case: UC06 - Redo a command that was undone</w:t>
       </w:r>
     </w:p>
@@ -14933,7 +15387,6 @@
           <w:szCs w:val="21"/>
           <w:lang w:val="en-SG" w:eastAsia="en-SG"/>
         </w:rPr>
-        <w:lastRenderedPageBreak/>
         <w:t xml:space="preserve">User enters </w:t>
       </w:r>
       <w:proofErr w:type="gramStart"/>
@@ -15714,7 +16167,7 @@
         </w:rPr>
         <w:t>Should work on any </w:t>
       </w:r>
-      <w:hyperlink r:id="rId66" w:anchor="mainstream-os" w:history="1">
+      <w:hyperlink r:id="rId68" w:anchor="mainstream-os" w:history="1">
         <w:r>
           <w:rPr>
             <w:rFonts w:ascii="Segoe UI" w:eastAsia="Times New Roman" w:hAnsi="Segoe UI" w:cs="Segoe UI"/>
@@ -15997,26 +16450,6 @@
           <w:lang w:val="en-SG" w:eastAsia="en-SG"/>
         </w:rPr>
       </w:pPr>
-      <w:bookmarkStart w:id="0" w:name="_GoBack"/>
-      <w:bookmarkEnd w:id="0"/>
-    </w:p>
-    <w:p>
-      <w:pPr>
-        <w:pBdr>
-          <w:bottom w:val="single" w:sz="6" w:space="4" w:color="EEEEEE"/>
-        </w:pBdr>
-        <w:spacing w:before="360" w:after="240" w:line="240" w:lineRule="auto"/>
-        <w:outlineLvl w:val="1"/>
-        <w:rPr>
-          <w:rFonts w:ascii="Segoe UI" w:eastAsia="Times New Roman" w:hAnsi="Segoe UI" w:cs="Segoe UI"/>
-          <w:b/>
-          <w:bCs/>
-          <w:color w:val="333333"/>
-          <w:sz w:val="32"/>
-          <w:szCs w:val="32"/>
-          <w:lang w:val="en-SG" w:eastAsia="en-SG"/>
-        </w:rPr>
-      </w:pPr>
       <w:r>
         <w:rPr>
           <w:rFonts w:ascii="Segoe UI" w:eastAsia="Times New Roman" w:hAnsi="Segoe UI" w:cs="Segoe UI"/>
@@ -16461,7 +16894,21 @@
           <w:lang w:val="en-SG" w:eastAsia="en-SG"/>
         </w:rPr>
         <w:lastRenderedPageBreak/>
-        <w:t xml:space="preserve">Appendix </w:t>
+        <w:t>Appe</w:t>
+      </w:r>
+      <w:bookmarkStart w:id="0" w:name="_GoBack"/>
+      <w:bookmarkEnd w:id="0"/>
+      <w:r>
+        <w:rPr>
+          <w:rFonts w:ascii="Segoe UI" w:eastAsia="Times New Roman" w:hAnsi="Segoe UI" w:cs="Segoe UI"/>
+          <w:b/>
+          <w:bCs/>
+          <w:color w:val="333333"/>
+          <w:sz w:val="32"/>
+          <w:szCs w:val="32"/>
+          <w:lang w:val="en-SG" w:eastAsia="en-SG"/>
+        </w:rPr>
+        <w:t xml:space="preserve">ndix </w:t>
       </w:r>
       <w:proofErr w:type="gramStart"/>
       <w:r>
@@ -17688,6 +18135,7 @@
     </w:p>
     <w:p/>
     <w:sectPr>
+      <w:footerReference w:type="default" r:id="rId69"/>
       <w:pgSz w:w="12240" w:h="15840"/>
       <w:pgMar w:top="1440" w:right="1440" w:bottom="1440" w:left="1440" w:header="708" w:footer="708" w:gutter="0"/>
       <w:cols w:space="708"/>
@@ -17695,6 +18143,109 @@
     </w:sectPr>
   </w:body>
 </w:document>
+</file>
+
+<file path=word/endnotes.xml><?xml version="1.0" encoding="utf-8"?>
+<w:endnotes xmlns:wpc="http://schemas.microsoft.com/office/word/2010/wordprocessingCanvas" xmlns:cx="http://schemas.microsoft.com/office/drawing/2014/chartex" xmlns:cx1="http://schemas.microsoft.com/office/drawing/2015/9/8/chartex" xmlns:cx2="http://schemas.microsoft.com/office/drawing/2015/10/21/chartex" xmlns:cx3="http://schemas.microsoft.com/office/drawing/2016/5/9/chartex" xmlns:cx4="http://schemas.microsoft.com/office/drawing/2016/5/10/chartex" xmlns:cx5="http://schemas.microsoft.com/office/drawing/2016/5/11/chartex" xmlns:mc="http://schemas.openxmlformats.org/markup-compatibility/2006" xmlns:o="urn:schemas-microsoft-com:office:office" xmlns:r="http://schemas.openxmlformats.org/officeDocument/2006/relationships" xmlns:m="http://schemas.openxmlformats.org/officeDocument/2006/math" xmlns:v="urn:schemas-microsoft-com:vml" xmlns:wp14="http://schemas.microsoft.com/office/word/2010/wordprocessingDrawing" xmlns:wp="http://schemas.openxmlformats.org/drawingml/2006/wordprocessingDrawing" xmlns:w10="urn:schemas-microsoft-com:office:word" xmlns:w="http://schemas.openxmlformats.org/wordprocessingml/2006/main" xmlns:w14="http://schemas.microsoft.com/office/word/2010/wordml" xmlns:w15="http://schemas.microsoft.com/office/word/2012/wordml" xmlns:w16se="http://schemas.microsoft.com/office/word/2015/wordml/symex" xmlns:wpg="http://schemas.microsoft.com/office/word/2010/wordprocessingGroup" xmlns:wpi="http://schemas.microsoft.com/office/word/2010/wordprocessingInk" xmlns:wne="http://schemas.microsoft.com/office/word/2006/wordml" xmlns:wps="http://schemas.microsoft.com/office/word/2010/wordprocessingShape" mc:Ignorable="w14 w15 w16se wp14">
+  <w:endnote w:type="separator" w:id="-1">
+    <w:p>
+      <w:pPr>
+        <w:spacing w:after="0" w:line="240" w:lineRule="auto"/>
+      </w:pPr>
+      <w:r>
+        <w:separator/>
+      </w:r>
+    </w:p>
+  </w:endnote>
+  <w:endnote w:type="continuationSeparator" w:id="0">
+    <w:p>
+      <w:pPr>
+        <w:spacing w:after="0" w:line="240" w:lineRule="auto"/>
+      </w:pPr>
+      <w:r>
+        <w:continuationSeparator/>
+      </w:r>
+    </w:p>
+  </w:endnote>
+</w:endnotes>
+</file>
+
+<file path=word/footer1.xml><?xml version="1.0" encoding="utf-8"?>
+<w:ftr xmlns:wpc="http://schemas.microsoft.com/office/word/2010/wordprocessingCanvas" xmlns:cx="http://schemas.microsoft.com/office/drawing/2014/chartex" xmlns:cx1="http://schemas.microsoft.com/office/drawing/2015/9/8/chartex" xmlns:cx2="http://schemas.microsoft.com/office/drawing/2015/10/21/chartex" xmlns:cx3="http://schemas.microsoft.com/office/drawing/2016/5/9/chartex" xmlns:cx4="http://schemas.microsoft.com/office/drawing/2016/5/10/chartex" xmlns:cx5="http://schemas.microsoft.com/office/drawing/2016/5/11/chartex" xmlns:mc="http://schemas.openxmlformats.org/markup-compatibility/2006" xmlns:o="urn:schemas-microsoft-com:office:office" xmlns:r="http://schemas.openxmlformats.org/officeDocument/2006/relationships" xmlns:m="http://schemas.openxmlformats.org/officeDocument/2006/math" xmlns:v="urn:schemas-microsoft-com:vml" xmlns:wp14="http://schemas.microsoft.com/office/word/2010/wordprocessingDrawing" xmlns:wp="http://schemas.openxmlformats.org/drawingml/2006/wordprocessingDrawing" xmlns:w10="urn:schemas-microsoft-com:office:word" xmlns:w="http://schemas.openxmlformats.org/wordprocessingml/2006/main" xmlns:w14="http://schemas.microsoft.com/office/word/2010/wordml" xmlns:w15="http://schemas.microsoft.com/office/word/2012/wordml" xmlns:w16se="http://schemas.microsoft.com/office/word/2015/wordml/symex" xmlns:wpg="http://schemas.microsoft.com/office/word/2010/wordprocessingGroup" xmlns:wpi="http://schemas.microsoft.com/office/word/2010/wordprocessingInk" xmlns:wne="http://schemas.microsoft.com/office/word/2006/wordml" xmlns:wps="http://schemas.microsoft.com/office/word/2010/wordprocessingShape" mc:Ignorable="w14 w15 w16se wp14">
+  <w:sdt>
+    <w:sdtPr>
+      <w:id w:val="1799867666"/>
+      <w:docPartObj>
+        <w:docPartGallery w:val="Page Numbers (Bottom of Page)"/>
+        <w:docPartUnique/>
+      </w:docPartObj>
+    </w:sdtPr>
+    <w:sdtEndPr>
+      <w:rPr>
+        <w:noProof/>
+      </w:rPr>
+    </w:sdtEndPr>
+    <w:sdtContent>
+      <w:p>
+        <w:pPr>
+          <w:pStyle w:val="Footer"/>
+          <w:jc w:val="right"/>
+        </w:pPr>
+        <w:r>
+          <w:fldChar w:fldCharType="begin"/>
+        </w:r>
+        <w:r>
+          <w:instrText xml:space="preserve"> PAGE   \* MERGEFORMAT </w:instrText>
+        </w:r>
+        <w:r>
+          <w:fldChar w:fldCharType="separate"/>
+        </w:r>
+        <w:r>
+          <w:rPr>
+            <w:noProof/>
+          </w:rPr>
+          <w:t>2</w:t>
+        </w:r>
+        <w:r>
+          <w:rPr>
+            <w:noProof/>
+          </w:rPr>
+          <w:fldChar w:fldCharType="end"/>
+        </w:r>
+      </w:p>
+    </w:sdtContent>
+  </w:sdt>
+  <w:p>
+    <w:pPr>
+      <w:pStyle w:val="Footer"/>
+    </w:pPr>
+  </w:p>
+</w:ftr>
+</file>
+
+<file path=word/footnotes.xml><?xml version="1.0" encoding="utf-8"?>
+<w:footnotes xmlns:wpc="http://schemas.microsoft.com/office/word/2010/wordprocessingCanvas" xmlns:cx="http://schemas.microsoft.com/office/drawing/2014/chartex" xmlns:cx1="http://schemas.microsoft.com/office/drawing/2015/9/8/chartex" xmlns:cx2="http://schemas.microsoft.com/office/drawing/2015/10/21/chartex" xmlns:cx3="http://schemas.microsoft.com/office/drawing/2016/5/9/chartex" xmlns:cx4="http://schemas.microsoft.com/office/drawing/2016/5/10/chartex" xmlns:cx5="http://schemas.microsoft.com/office/drawing/2016/5/11/chartex" xmlns:mc="http://schemas.openxmlformats.org/markup-compatibility/2006" xmlns:o="urn:schemas-microsoft-com:office:office" xmlns:r="http://schemas.openxmlformats.org/officeDocument/2006/relationships" xmlns:m="http://schemas.openxmlformats.org/officeDocument/2006/math" xmlns:v="urn:schemas-microsoft-com:vml" xmlns:wp14="http://schemas.microsoft.com/office/word/2010/wordprocessingDrawing" xmlns:wp="http://schemas.openxmlformats.org/drawingml/2006/wordprocessingDrawing" xmlns:w10="urn:schemas-microsoft-com:office:word" xmlns:w="http://schemas.openxmlformats.org/wordprocessingml/2006/main" xmlns:w14="http://schemas.microsoft.com/office/word/2010/wordml" xmlns:w15="http://schemas.microsoft.com/office/word/2012/wordml" xmlns:w16se="http://schemas.microsoft.com/office/word/2015/wordml/symex" xmlns:wpg="http://schemas.microsoft.com/office/word/2010/wordprocessingGroup" xmlns:wpi="http://schemas.microsoft.com/office/word/2010/wordprocessingInk" xmlns:wne="http://schemas.microsoft.com/office/word/2006/wordml" xmlns:wps="http://schemas.microsoft.com/office/word/2010/wordprocessingShape" mc:Ignorable="w14 w15 w16se wp14">
+  <w:footnote w:type="separator" w:id="-1">
+    <w:p>
+      <w:pPr>
+        <w:spacing w:after="0" w:line="240" w:lineRule="auto"/>
+      </w:pPr>
+      <w:r>
+        <w:separator/>
+      </w:r>
+    </w:p>
+  </w:footnote>
+  <w:footnote w:type="continuationSeparator" w:id="0">
+    <w:p>
+      <w:pPr>
+        <w:spacing w:after="0" w:line="240" w:lineRule="auto"/>
+      </w:pPr>
+      <w:r>
+        <w:continuationSeparator/>
+      </w:r>
+    </w:p>
+  </w:footnote>
+</w:footnotes>
 </file>
 
 <file path=word/numbering.xml><?xml version="1.0" encoding="utf-8"?>
@@ -22022,7 +22573,7 @@
     <w:lsdException w:name="Table Web 2" w:semiHidden="1" w:unhideWhenUsed="1"/>
     <w:lsdException w:name="Table Web 3" w:semiHidden="1" w:unhideWhenUsed="1"/>
     <w:lsdException w:name="Balloon Text" w:semiHidden="1" w:unhideWhenUsed="1"/>
-    <w:lsdException w:name="Table Grid" w:semiHidden="1" w:uiPriority="59" w:unhideWhenUsed="1"/>
+    <w:lsdException w:name="Table Grid" w:uiPriority="59"/>
     <w:lsdException w:name="Table Theme" w:semiHidden="1" w:unhideWhenUsed="1"/>
     <w:lsdException w:name="Placeholder Text" w:semiHidden="1"/>
     <w:lsdException w:name="No Spacing" w:uiPriority="1" w:qFormat="1"/>
@@ -22559,6 +23110,50 @@
       <w:szCs w:val="20"/>
     </w:rPr>
   </w:style>
+  <w:style w:type="paragraph" w:styleId="Header">
+    <w:name w:val="header"/>
+    <w:basedOn w:val="Normal"/>
+    <w:link w:val="HeaderChar"/>
+    <w:uiPriority w:val="99"/>
+    <w:unhideWhenUsed/>
+    <w:rsid w:val="0095545F"/>
+    <w:pPr>
+      <w:tabs>
+        <w:tab w:val="center" w:pos="4680"/>
+        <w:tab w:val="right" w:pos="9360"/>
+      </w:tabs>
+      <w:spacing w:after="0" w:line="240" w:lineRule="auto"/>
+    </w:pPr>
+  </w:style>
+  <w:style w:type="character" w:customStyle="1" w:styleId="HeaderChar">
+    <w:name w:val="Header Char"/>
+    <w:basedOn w:val="DefaultParagraphFont"/>
+    <w:link w:val="Header"/>
+    <w:uiPriority w:val="99"/>
+    <w:rsid w:val="0095545F"/>
+  </w:style>
+  <w:style w:type="paragraph" w:styleId="Footer">
+    <w:name w:val="footer"/>
+    <w:basedOn w:val="Normal"/>
+    <w:link w:val="FooterChar"/>
+    <w:uiPriority w:val="99"/>
+    <w:unhideWhenUsed/>
+    <w:rsid w:val="0095545F"/>
+    <w:pPr>
+      <w:tabs>
+        <w:tab w:val="center" w:pos="4680"/>
+        <w:tab w:val="right" w:pos="9360"/>
+      </w:tabs>
+      <w:spacing w:after="0" w:line="240" w:lineRule="auto"/>
+    </w:pPr>
+  </w:style>
+  <w:style w:type="character" w:customStyle="1" w:styleId="FooterChar">
+    <w:name w:val="Footer Char"/>
+    <w:basedOn w:val="DefaultParagraphFont"/>
+    <w:link w:val="Footer"/>
+    <w:uiPriority w:val="99"/>
+    <w:rsid w:val="0095545F"/>
+  </w:style>
 </w:styles>
 </file>
 
@@ -22850,7 +23445,7 @@
 </file>
 
 <file path=customXml/itemProps1.xml><?xml version="1.0" encoding="utf-8"?>
-<ds:datastoreItem xmlns:ds="http://schemas.openxmlformats.org/officeDocument/2006/customXml" ds:itemID="{A276C3A6-183E-40FC-8F59-65F3BD29D0B5}">
+<ds:datastoreItem xmlns:ds="http://schemas.openxmlformats.org/officeDocument/2006/customXml" ds:itemID="{E7D3D6BC-FEFA-4902-843F-628A6A5CCEAA}">
   <ds:schemaRefs>
     <ds:schemaRef ds:uri="http://schemas.openxmlformats.org/officeDocument/2006/bibliography"/>
   </ds:schemaRefs>

</xml_diff>